<commit_message>
Report section 2 done, section 3 half done
</commit_message>
<xml_diff>
--- a/Lab3/lab3.docx
+++ b/Lab3/lab3.docx
@@ -66,8 +66,6 @@
               </w:rPr>
               <w:t>4</w:t>
             </w:r>
-            <w:bookmarkStart w:id="0" w:name="_GoBack"/>
-            <w:bookmarkEnd w:id="0"/>
           </w:p>
         </w:tc>
         <w:tc>
@@ -187,8 +185,16 @@
               <w:rPr>
                 <w:lang w:val="pl-PL"/>
               </w:rPr>
-              <w:t>Wydział: FiIS</w:t>
+              <w:t xml:space="preserve">Wydział: </w:t>
             </w:r>
+            <w:proofErr w:type="spellStart"/>
+            <w:r>
+              <w:rPr>
+                <w:lang w:val="pl-PL"/>
+              </w:rPr>
+              <w:t>FiIS</w:t>
+            </w:r>
+            <w:proofErr w:type="spellEnd"/>
           </w:p>
         </w:tc>
         <w:tc>
@@ -419,6 +425,2057 @@
     </w:p>
     <w:p>
       <w:pPr>
+        <w:rPr>
+          <w:lang w:val="pl-PL"/>
+        </w:rPr>
+      </w:pPr>
+      <w:r>
+        <w:rPr>
+          <w:lang w:val="pl-PL"/>
+        </w:rPr>
+        <w:t>W tabeli 1 zawarto dane zebrane w ramach wykonywanego ćwiczenia.</w:t>
+      </w:r>
+    </w:p>
+    <w:p>
+      <w:pPr>
+        <w:rPr>
+          <w:lang w:val="pl-PL"/>
+        </w:rPr>
+      </w:pPr>
+    </w:p>
+    <w:p>
+      <w:pPr>
+        <w:jc w:val="center"/>
+        <w:rPr>
+          <w:lang w:val="pl-PL"/>
+        </w:rPr>
+      </w:pPr>
+      <w:r>
+        <w:rPr>
+          <w:b/>
+          <w:lang w:val="pl-PL"/>
+        </w:rPr>
+        <w:t>Tabela 1.</w:t>
+      </w:r>
+      <w:r>
+        <w:rPr>
+          <w:lang w:val="pl-PL"/>
+        </w:rPr>
+        <w:t xml:space="preserve"> Dane zebrane w wykonywanym ćwiczeniu.</w:t>
+      </w:r>
+    </w:p>
+    <w:bookmarkStart w:id="0" w:name="_MON_1510609347"/>
+    <w:bookmarkEnd w:id="0"/>
+    <w:p>
+      <w:pPr>
+        <w:jc w:val="center"/>
+        <w:rPr>
+          <w:lang w:val="pl-PL"/>
+        </w:rPr>
+      </w:pPr>
+      <w:r>
+        <w:rPr>
+          <w:lang w:val="pl-PL"/>
+        </w:rPr>
+        <w:object w:dxaOrig="9307" w:dyaOrig="8237">
+          <v:shapetype id="_x0000_t75" coordsize="21600,21600" o:spt="75" o:preferrelative="t" path="m@4@5l@4@11@9@11@9@5xe" filled="f" stroked="f">
+            <v:stroke joinstyle="miter"/>
+            <v:formulas>
+              <v:f eqn="if lineDrawn pixelLineWidth 0"/>
+              <v:f eqn="sum @0 1 0"/>
+              <v:f eqn="sum 0 0 @1"/>
+              <v:f eqn="prod @2 1 2"/>
+              <v:f eqn="prod @3 21600 pixelWidth"/>
+              <v:f eqn="prod @3 21600 pixelHeight"/>
+              <v:f eqn="sum @0 0 1"/>
+              <v:f eqn="prod @6 1 2"/>
+              <v:f eqn="prod @7 21600 pixelWidth"/>
+              <v:f eqn="sum @8 21600 0"/>
+              <v:f eqn="prod @7 21600 pixelHeight"/>
+              <v:f eqn="sum @10 21600 0"/>
+            </v:formulas>
+            <v:path o:extrusionok="f" gradientshapeok="t" o:connecttype="rect"/>
+            <o:lock v:ext="edit" aspectratio="t"/>
+          </v:shapetype>
+          <v:shape id="_x0000_i1025" type="#_x0000_t75" style="width:465pt;height:411.75pt" o:ole="">
+            <v:imagedata r:id="rId5" o:title=""/>
+          </v:shape>
+          <o:OLEObject Type="Embed" ProgID="Excel.Sheet.12" ShapeID="_x0000_i1025" DrawAspect="Content" ObjectID="_1510610618" r:id="rId6"/>
+        </w:object>
+      </w:r>
+    </w:p>
+    <w:p>
+      <w:pPr>
+        <w:ind w:firstLine="360"/>
+        <w:rPr>
+          <w:lang w:val="pl-PL"/>
+        </w:rPr>
+      </w:pPr>
+      <w:r>
+        <w:rPr>
+          <w:lang w:val="pl-PL"/>
+        </w:rPr>
+        <w:t>W ramach ćwiczenia zbadano temperaturową zależność oporu elektrycznego od temperatury dla platynowego termometru, którą przedstawiono na rys . 1.</w:t>
+      </w:r>
+    </w:p>
+    <w:p>
+      <w:pPr>
+        <w:jc w:val="center"/>
+        <w:rPr>
+          <w:lang w:val="pl-PL"/>
+        </w:rPr>
+      </w:pPr>
+      <w:r>
+        <w:rPr>
+          <w:noProof/>
+          <w:lang w:val="pl-PL" w:eastAsia="pl-PL" w:bidi="ar-SA"/>
+        </w:rPr>
+        <w:lastRenderedPageBreak/>
+        <w:drawing>
+          <wp:inline distT="0" distB="0" distL="0" distR="0">
+            <wp:extent cx="3990975" cy="3990975"/>
+            <wp:effectExtent l="0" t="0" r="0" b="0"/>
+            <wp:docPr id="1" name="Obraz 1"/>
+            <wp:cNvGraphicFramePr>
+              <a:graphicFrameLocks xmlns:a="http://schemas.openxmlformats.org/drawingml/2006/main" noChangeAspect="1"/>
+            </wp:cNvGraphicFramePr>
+            <a:graphic xmlns:a="http://schemas.openxmlformats.org/drawingml/2006/main">
+              <a:graphicData uri="http://schemas.openxmlformats.org/drawingml/2006/picture">
+                <pic:pic xmlns:pic="http://schemas.openxmlformats.org/drawingml/2006/picture">
+                  <pic:nvPicPr>
+                    <pic:cNvPr id="1" name="R_od_T.png"/>
+                    <pic:cNvPicPr/>
+                  </pic:nvPicPr>
+                  <pic:blipFill>
+                    <a:blip r:embed="rId7">
+                      <a:extLst>
+                        <a:ext uri="{28A0092B-C50C-407E-A947-70E740481C1C}">
+                          <a14:useLocalDpi xmlns:a14="http://schemas.microsoft.com/office/drawing/2010/main" val="0"/>
+                        </a:ext>
+                      </a:extLst>
+                    </a:blip>
+                    <a:stretch>
+                      <a:fillRect/>
+                    </a:stretch>
+                  </pic:blipFill>
+                  <pic:spPr>
+                    <a:xfrm>
+                      <a:off x="0" y="0"/>
+                      <a:ext cx="3990975" cy="3990975"/>
+                    </a:xfrm>
+                    <a:prstGeom prst="rect">
+                      <a:avLst/>
+                    </a:prstGeom>
+                  </pic:spPr>
+                </pic:pic>
+              </a:graphicData>
+            </a:graphic>
+          </wp:inline>
+        </w:drawing>
+      </w:r>
+    </w:p>
+    <w:p>
+      <w:pPr>
+        <w:jc w:val="center"/>
+        <w:rPr>
+          <w:lang w:val="pl-PL"/>
+        </w:rPr>
+      </w:pPr>
+      <w:r>
+        <w:rPr>
+          <w:b/>
+          <w:lang w:val="pl-PL"/>
+        </w:rPr>
+        <w:t>Rys. 1.</w:t>
+      </w:r>
+      <w:r>
+        <w:rPr>
+          <w:lang w:val="pl-PL"/>
+        </w:rPr>
+        <w:t xml:space="preserve"> Zależność oporu elektrycznego od temperatury.</w:t>
+      </w:r>
+    </w:p>
+    <w:p>
+      <w:pPr>
+        <w:rPr>
+          <w:lang w:val="pl-PL"/>
+        </w:rPr>
+      </w:pPr>
+    </w:p>
+    <w:p>
+      <w:pPr>
+        <w:rPr>
+          <w:lang w:val="pl-PL"/>
+        </w:rPr>
+      </w:pPr>
+      <w:r>
+        <w:rPr>
+          <w:lang w:val="pl-PL"/>
+        </w:rPr>
+        <w:t xml:space="preserve">W kolejnej części ćwiczenia wyznaczono zależność oporności półprzewodników od odwrotności temperatury. Wykresy sporządzono w skali logarytmicznej. Badanymi półprzewodnikami były </w:t>
+      </w:r>
+      <w:proofErr w:type="spellStart"/>
+      <w:r>
+        <w:rPr>
+          <w:lang w:val="pl-PL"/>
+        </w:rPr>
+        <w:t>InSb</w:t>
+      </w:r>
+      <w:proofErr w:type="spellEnd"/>
+      <w:r>
+        <w:rPr>
+          <w:lang w:val="pl-PL"/>
+        </w:rPr>
+        <w:t xml:space="preserve"> oraz przykładowy termistor. Otrzymane zależności przedstawiono na rys. 2 i rys. 3.</w:t>
+      </w:r>
+      <w:r>
+        <w:rPr>
+          <w:lang w:val="pl-PL"/>
+        </w:rPr>
+        <w:t xml:space="preserve"> </w:t>
+      </w:r>
+    </w:p>
+    <w:p>
+      <w:pPr>
+        <w:rPr>
+          <w:lang w:val="pl-PL"/>
+        </w:rPr>
+      </w:pPr>
+    </w:p>
+    <w:p>
+      <w:pPr>
+        <w:rPr>
+          <w:lang w:val="pl-PL"/>
+        </w:rPr>
+      </w:pPr>
+    </w:p>
+    <w:p>
+      <w:pPr>
+        <w:rPr>
+          <w:lang w:val="pl-PL"/>
+        </w:rPr>
+      </w:pPr>
+    </w:p>
+    <w:p>
+      <w:pPr>
+        <w:rPr>
+          <w:lang w:val="pl-PL"/>
+        </w:rPr>
+      </w:pPr>
+    </w:p>
+    <w:p>
+      <w:pPr>
+        <w:pStyle w:val="Akapitzlist"/>
+        <w:numPr>
+          <w:ilvl w:val="0"/>
+          <w:numId w:val="30"/>
+        </w:numPr>
+        <w:rPr>
+          <w:lang w:val="pl-PL"/>
+        </w:rPr>
+      </w:pPr>
+      <w:r>
+        <w:rPr>
+          <w:lang w:val="pl-PL"/>
+        </w:rPr>
+        <w:br w:type="column"/>
+      </w:r>
+      <w:r>
+        <w:rPr>
+          <w:lang w:val="pl-PL"/>
+        </w:rPr>
+        <w:lastRenderedPageBreak/>
+        <w:t>Antymonek Indu (</w:t>
+      </w:r>
+      <w:proofErr w:type="spellStart"/>
+      <w:r>
+        <w:rPr>
+          <w:lang w:val="pl-PL"/>
+        </w:rPr>
+        <w:t>InSb</w:t>
+      </w:r>
+      <w:proofErr w:type="spellEnd"/>
+      <w:r>
+        <w:rPr>
+          <w:lang w:val="pl-PL"/>
+        </w:rPr>
+        <w:t>)</w:t>
+      </w:r>
+    </w:p>
+    <w:p>
+      <w:pPr>
+        <w:jc w:val="center"/>
+        <w:rPr>
+          <w:lang w:val="pl-PL"/>
+        </w:rPr>
+      </w:pPr>
+      <w:r>
+        <w:rPr>
+          <w:noProof/>
+          <w:lang w:val="pl-PL" w:eastAsia="pl-PL" w:bidi="ar-SA"/>
+        </w:rPr>
+        <w:drawing>
+          <wp:inline distT="0" distB="0" distL="0" distR="0">
+            <wp:extent cx="4276725" cy="4276725"/>
+            <wp:effectExtent l="0" t="0" r="0" b="0"/>
+            <wp:docPr id="2" name="Obraz 2"/>
+            <wp:cNvGraphicFramePr>
+              <a:graphicFrameLocks xmlns:a="http://schemas.openxmlformats.org/drawingml/2006/main" noChangeAspect="1"/>
+            </wp:cNvGraphicFramePr>
+            <a:graphic xmlns:a="http://schemas.openxmlformats.org/drawingml/2006/main">
+              <a:graphicData uri="http://schemas.openxmlformats.org/drawingml/2006/picture">
+                <pic:pic xmlns:pic="http://schemas.openxmlformats.org/drawingml/2006/picture">
+                  <pic:nvPicPr>
+                    <pic:cNvPr id="2" name="InSb.png"/>
+                    <pic:cNvPicPr/>
+                  </pic:nvPicPr>
+                  <pic:blipFill>
+                    <a:blip r:embed="rId8">
+                      <a:extLst>
+                        <a:ext uri="{28A0092B-C50C-407E-A947-70E740481C1C}">
+                          <a14:useLocalDpi xmlns:a14="http://schemas.microsoft.com/office/drawing/2010/main" val="0"/>
+                        </a:ext>
+                      </a:extLst>
+                    </a:blip>
+                    <a:stretch>
+                      <a:fillRect/>
+                    </a:stretch>
+                  </pic:blipFill>
+                  <pic:spPr>
+                    <a:xfrm>
+                      <a:off x="0" y="0"/>
+                      <a:ext cx="4276725" cy="4276725"/>
+                    </a:xfrm>
+                    <a:prstGeom prst="rect">
+                      <a:avLst/>
+                    </a:prstGeom>
+                  </pic:spPr>
+                </pic:pic>
+              </a:graphicData>
+            </a:graphic>
+          </wp:inline>
+        </w:drawing>
+      </w:r>
+    </w:p>
+    <w:p>
+      <w:pPr>
+        <w:jc w:val="center"/>
+        <w:rPr>
+          <w:lang w:val="pl-PL"/>
+        </w:rPr>
+      </w:pPr>
+      <w:r>
+        <w:rPr>
+          <w:b/>
+          <w:lang w:val="pl-PL"/>
+        </w:rPr>
+        <w:t>Rys. 2.</w:t>
+      </w:r>
+      <w:r>
+        <w:rPr>
+          <w:lang w:val="pl-PL"/>
+        </w:rPr>
+        <w:t xml:space="preserve"> </w:t>
+      </w:r>
+      <w:r>
+        <w:rPr>
+          <w:lang w:val="pl-PL"/>
+        </w:rPr>
+        <w:t>Oporność</w:t>
+      </w:r>
+      <w:r>
+        <w:rPr>
+          <w:lang w:val="pl-PL"/>
+        </w:rPr>
+        <w:t xml:space="preserve"> w funkcji odwrotności temperatury dla </w:t>
+      </w:r>
+      <w:proofErr w:type="spellStart"/>
+      <w:r>
+        <w:rPr>
+          <w:lang w:val="pl-PL"/>
+        </w:rPr>
+        <w:t>InSb</w:t>
+      </w:r>
+      <w:proofErr w:type="spellEnd"/>
+      <w:r>
+        <w:rPr>
+          <w:lang w:val="pl-PL"/>
+        </w:rPr>
+        <w:t>. (skala logarytmiczna)</w:t>
+      </w:r>
+    </w:p>
+    <w:p>
+      <w:pPr>
+        <w:jc w:val="center"/>
+        <w:rPr>
+          <w:lang w:val="pl-PL"/>
+        </w:rPr>
+      </w:pPr>
+    </w:p>
+    <w:p>
+      <w:pPr>
+        <w:rPr>
+          <w:lang w:val="pl-PL"/>
+        </w:rPr>
+      </w:pPr>
+      <w:r>
+        <w:rPr>
+          <w:lang w:val="pl-PL"/>
+        </w:rPr>
+        <w:t xml:space="preserve">Na podstawie wykresu rys. 2 obliczono </w:t>
+      </w:r>
+      <w:r>
+        <w:rPr>
+          <w:lang w:val="pl-PL"/>
+        </w:rPr>
+        <w:t>szerokości pasma wzbronionego</w:t>
+      </w:r>
+      <w:r>
+        <w:rPr>
+          <w:lang w:val="pl-PL"/>
+        </w:rPr>
+        <w:t xml:space="preserve"> </w:t>
+      </w:r>
+      <m:oMath>
+        <m:r>
+          <m:rPr>
+            <m:sty m:val="p"/>
+          </m:rPr>
+          <w:rPr>
+            <w:rFonts w:ascii="Cambria Math" w:hAnsi="Cambria Math"/>
+            <w:lang w:val="pl-PL"/>
+          </w:rPr>
+          <m:t>Δ</m:t>
+        </m:r>
+        <m:sSub>
+          <m:sSubPr>
+            <m:ctrlPr>
+              <w:rPr>
+                <w:rFonts w:ascii="Cambria Math" w:hAnsi="Cambria Math"/>
+                <w:i/>
+                <w:lang w:val="pl-PL"/>
+              </w:rPr>
+            </m:ctrlPr>
+          </m:sSubPr>
+          <m:e>
+            <m:r>
+              <w:rPr>
+                <w:rFonts w:ascii="Cambria Math" w:hAnsi="Cambria Math"/>
+                <w:lang w:val="pl-PL"/>
+              </w:rPr>
+              <m:t>E</m:t>
+            </m:r>
+          </m:e>
+          <m:sub>
+            <m:r>
+              <w:rPr>
+                <w:rFonts w:ascii="Cambria Math" w:hAnsi="Cambria Math"/>
+                <w:lang w:val="pl-PL"/>
+              </w:rPr>
+              <m:t>G</m:t>
+            </m:r>
+          </m:sub>
+        </m:sSub>
+      </m:oMath>
+      <w:r>
+        <w:rPr>
+          <w:lang w:val="pl-PL"/>
+        </w:rPr>
+        <w:t xml:space="preserve"> oraz przerwy</w:t>
+      </w:r>
+    </w:p>
+    <w:p>
+      <w:pPr>
+        <w:rPr>
+          <w:lang w:val="pl-PL"/>
+        </w:rPr>
+      </w:pPr>
+      <w:r>
+        <w:rPr>
+          <w:lang w:val="pl-PL"/>
+        </w:rPr>
+        <w:t xml:space="preserve">domieszkowej </w:t>
+      </w:r>
+      <m:oMath>
+        <m:r>
+          <m:rPr>
+            <m:sty m:val="p"/>
+          </m:rPr>
+          <w:rPr>
+            <w:rFonts w:ascii="Cambria Math" w:hAnsi="Cambria Math"/>
+            <w:lang w:val="pl-PL"/>
+          </w:rPr>
+          <m:t>Δ</m:t>
+        </m:r>
+        <m:sSub>
+          <m:sSubPr>
+            <m:ctrlPr>
+              <w:rPr>
+                <w:rFonts w:ascii="Cambria Math" w:hAnsi="Cambria Math"/>
+                <w:i/>
+                <w:lang w:val="pl-PL"/>
+              </w:rPr>
+            </m:ctrlPr>
+          </m:sSubPr>
+          <m:e>
+            <m:r>
+              <w:rPr>
+                <w:rFonts w:ascii="Cambria Math" w:hAnsi="Cambria Math"/>
+                <w:lang w:val="pl-PL"/>
+              </w:rPr>
+              <m:t>E</m:t>
+            </m:r>
+          </m:e>
+          <m:sub>
+            <m:r>
+              <w:rPr>
+                <w:rFonts w:ascii="Cambria Math" w:hAnsi="Cambria Math"/>
+                <w:lang w:val="pl-PL"/>
+              </w:rPr>
+              <m:t>D</m:t>
+            </m:r>
+          </m:sub>
+        </m:sSub>
+      </m:oMath>
+      <w:r>
+        <w:rPr>
+          <w:lang w:val="pl-PL"/>
+        </w:rPr>
+        <w:t>, ponieważ badany półp</w:t>
+      </w:r>
+      <w:proofErr w:type="spellStart"/>
+      <w:r>
+        <w:rPr>
+          <w:lang w:val="pl-PL"/>
+        </w:rPr>
+        <w:t>rzewodnik</w:t>
+      </w:r>
+      <w:proofErr w:type="spellEnd"/>
+      <w:r>
+        <w:rPr>
+          <w:lang w:val="pl-PL"/>
+        </w:rPr>
+        <w:t xml:space="preserve"> jest domieszkowanym, korzystając ze wzoru</w:t>
+      </w:r>
+      <w:r>
+        <w:rPr>
+          <w:lang w:val="pl-PL"/>
+        </w:rPr>
+        <w:t xml:space="preserve"> </w:t>
+      </w:r>
+      <w:r>
+        <w:rPr>
+          <w:lang w:val="pl-PL"/>
+        </w:rPr>
+        <w:t xml:space="preserve">…… . </w:t>
+      </w:r>
+      <w:r>
+        <w:rPr>
+          <w:lang w:val="pl-PL"/>
+        </w:rPr>
+        <w:t>Niepewność wyznaczenia szerokości obliczono z</w:t>
+      </w:r>
+      <w:r>
+        <w:rPr>
+          <w:lang w:val="pl-PL"/>
+        </w:rPr>
+        <w:t xml:space="preserve"> prawa przenoszenia niepewności.</w:t>
+      </w:r>
+    </w:p>
+    <w:p>
+      <w:pPr>
+        <w:rPr>
+          <w:lang w:val="pl-PL"/>
+        </w:rPr>
+      </w:pPr>
+      <m:oMathPara>
+        <m:oMath>
+          <m:r>
+            <w:rPr>
+              <w:rFonts w:ascii="Cambria Math" w:hAnsi="Cambria Math"/>
+              <w:lang w:val="pl-PL"/>
+            </w:rPr>
+            <m:t>u</m:t>
+          </m:r>
+          <m:d>
+            <m:dPr>
+              <m:ctrlPr>
+                <w:rPr>
+                  <w:rFonts w:ascii="Cambria Math" w:hAnsi="Cambria Math"/>
+                  <w:i/>
+                  <w:lang w:val="pl-PL"/>
+                </w:rPr>
+              </m:ctrlPr>
+            </m:dPr>
+            <m:e>
+              <m:r>
+                <m:rPr>
+                  <m:sty m:val="p"/>
+                </m:rPr>
+                <w:rPr>
+                  <w:rFonts w:ascii="Cambria Math" w:hAnsi="Cambria Math"/>
+                  <w:lang w:val="pl-PL"/>
+                </w:rPr>
+                <m:t>Δ</m:t>
+              </m:r>
+              <m:r>
+                <w:rPr>
+                  <w:rFonts w:ascii="Cambria Math" w:hAnsi="Cambria Math"/>
+                  <w:lang w:val="pl-PL"/>
+                </w:rPr>
+                <m:t>E</m:t>
+              </m:r>
+            </m:e>
+          </m:d>
+          <m:r>
+            <w:rPr>
+              <w:rFonts w:ascii="Cambria Math" w:hAnsi="Cambria Math"/>
+              <w:lang w:val="pl-PL"/>
+            </w:rPr>
+            <m:t>=</m:t>
+          </m:r>
+          <m:d>
+            <m:dPr>
+              <m:begChr m:val="|"/>
+              <m:endChr m:val="|"/>
+              <m:ctrlPr>
+                <w:rPr>
+                  <w:rFonts w:ascii="Cambria Math" w:hAnsi="Cambria Math"/>
+                  <w:i/>
+                  <w:lang w:val="pl-PL"/>
+                </w:rPr>
+              </m:ctrlPr>
+            </m:dPr>
+            <m:e>
+              <m:f>
+                <m:fPr>
+                  <m:ctrlPr>
+                    <w:rPr>
+                      <w:rFonts w:ascii="Cambria Math" w:hAnsi="Cambria Math"/>
+                      <w:i/>
+                      <w:lang w:val="pl-PL"/>
+                    </w:rPr>
+                  </m:ctrlPr>
+                </m:fPr>
+                <m:num>
+                  <m:r>
+                    <w:rPr>
+                      <w:rFonts w:ascii="Cambria Math" w:hAnsi="Cambria Math"/>
+                      <w:lang w:val="pl-PL"/>
+                    </w:rPr>
+                    <m:t>u(a)</m:t>
+                  </m:r>
+                </m:num>
+                <m:den>
+                  <m:sSub>
+                    <m:sSubPr>
+                      <m:ctrlPr>
+                        <w:rPr>
+                          <w:rFonts w:ascii="Cambria Math" w:hAnsi="Cambria Math"/>
+                          <w:i/>
+                          <w:lang w:val="pl-PL"/>
+                        </w:rPr>
+                      </m:ctrlPr>
+                    </m:sSubPr>
+                    <m:e>
+                      <m:r>
+                        <w:rPr>
+                          <w:rFonts w:ascii="Cambria Math" w:hAnsi="Cambria Math"/>
+                          <w:lang w:val="pl-PL"/>
+                        </w:rPr>
+                        <m:t>k</m:t>
+                      </m:r>
+                    </m:e>
+                    <m:sub>
+                      <m:r>
+                        <w:rPr>
+                          <w:rFonts w:ascii="Cambria Math" w:hAnsi="Cambria Math"/>
+                          <w:lang w:val="pl-PL"/>
+                        </w:rPr>
+                        <m:t>b</m:t>
+                      </m:r>
+                    </m:sub>
+                  </m:sSub>
+                </m:den>
+              </m:f>
+            </m:e>
+          </m:d>
+        </m:oMath>
+      </m:oMathPara>
+    </w:p>
+    <w:p>
+      <w:pPr>
+        <w:rPr>
+          <w:lang w:val="pl-PL"/>
+        </w:rPr>
+      </w:pPr>
+      <w:r>
+        <w:rPr>
+          <w:lang w:val="pl-PL"/>
+        </w:rPr>
+        <w:t xml:space="preserve">Współczynnik </w:t>
+      </w:r>
+      <w:r>
+        <w:rPr>
+          <w:i/>
+          <w:lang w:val="pl-PL"/>
+        </w:rPr>
+        <w:t>a</w:t>
+      </w:r>
+      <w:r>
+        <w:rPr>
+          <w:lang w:val="pl-PL"/>
+        </w:rPr>
+        <w:t xml:space="preserve"> jest współczynnikiem kierunkowym prostych dopasowanych do liniowych fragmentów wykresów. </w:t>
+      </w:r>
+    </w:p>
+    <w:p>
+      <w:pPr>
+        <w:rPr>
+          <w:lang w:val="pl-PL"/>
+        </w:rPr>
+      </w:pPr>
+    </w:p>
+    <w:p>
+      <w:pPr>
+        <w:ind w:firstLine="708"/>
+        <w:rPr>
+          <w:lang w:val="pl-PL"/>
+        </w:rPr>
+      </w:pPr>
+      <w:r>
+        <w:rPr>
+          <w:b/>
+          <w:lang w:val="pl-PL"/>
+        </w:rPr>
+        <w:t>Tabela 2</w:t>
+      </w:r>
+      <w:r>
+        <w:rPr>
+          <w:b/>
+          <w:lang w:val="pl-PL"/>
+        </w:rPr>
+        <w:t>.</w:t>
+      </w:r>
+      <w:r>
+        <w:rPr>
+          <w:lang w:val="pl-PL"/>
+        </w:rPr>
+        <w:t xml:space="preserve"> Zestawienie otrzymanych wartości wraz z ich niepewnościami.</w:t>
+      </w:r>
+    </w:p>
+    <w:tbl>
+      <w:tblPr>
+        <w:tblStyle w:val="Tabela-Siatka"/>
+        <w:tblW w:w="0" w:type="auto"/>
+        <w:jc w:val="center"/>
+        <w:tblLook w:val="04A0" w:firstRow="1" w:lastRow="0" w:firstColumn="1" w:lastColumn="0" w:noHBand="0" w:noVBand="1"/>
+      </w:tblPr>
+      <w:tblGrid>
+        <w:gridCol w:w="1835"/>
+        <w:gridCol w:w="1731"/>
+        <w:gridCol w:w="1731"/>
+        <w:gridCol w:w="1945"/>
+        <w:gridCol w:w="2046"/>
+      </w:tblGrid>
+      <w:tr>
+        <w:trPr>
+          <w:jc w:val="center"/>
+        </w:trPr>
+        <w:tc>
+          <w:tcPr>
+            <w:tcW w:w="1835" w:type="dxa"/>
+            <w:tcBorders>
+              <w:top w:val="nil"/>
+              <w:left w:val="nil"/>
+            </w:tcBorders>
+            <w:vAlign w:val="center"/>
+          </w:tcPr>
+          <w:p>
+            <w:pPr>
+              <w:jc w:val="center"/>
+              <w:rPr>
+                <w:lang w:val="pl-PL"/>
+              </w:rPr>
+            </w:pPr>
+          </w:p>
+        </w:tc>
+        <w:tc>
+          <w:tcPr>
+            <w:tcW w:w="1731" w:type="dxa"/>
+            <w:vAlign w:val="center"/>
+          </w:tcPr>
+          <w:p>
+            <w:pPr>
+              <w:jc w:val="center"/>
+              <w:rPr>
+                <w:lang w:val="pl-PL"/>
+              </w:rPr>
+            </w:pPr>
+            <w:r>
+              <w:rPr>
+                <w:lang w:val="pl-PL"/>
+              </w:rPr>
+              <w:t>a [K]</w:t>
+            </w:r>
+          </w:p>
+        </w:tc>
+        <w:tc>
+          <w:tcPr>
+            <w:tcW w:w="1731" w:type="dxa"/>
+            <w:vAlign w:val="center"/>
+          </w:tcPr>
+          <w:p>
+            <w:pPr>
+              <w:jc w:val="center"/>
+              <w:rPr>
+                <w:lang w:val="pl-PL"/>
+              </w:rPr>
+            </w:pPr>
+            <w:r>
+              <w:rPr>
+                <w:lang w:val="pl-PL"/>
+              </w:rPr>
+              <w:t>u(a)</w:t>
+            </w:r>
+            <w:r>
+              <w:rPr>
+                <w:lang w:val="pl-PL"/>
+              </w:rPr>
+              <w:t xml:space="preserve"> [K]</w:t>
+            </w:r>
+          </w:p>
+        </w:tc>
+        <w:tc>
+          <w:tcPr>
+            <w:tcW w:w="1945" w:type="dxa"/>
+            <w:vAlign w:val="center"/>
+          </w:tcPr>
+          <w:p>
+            <w:pPr>
+              <w:jc w:val="center"/>
+              <w:rPr>
+                <w:lang w:val="pl-PL"/>
+              </w:rPr>
+            </w:pPr>
+            <w:r>
+              <w:rPr>
+                <w:lang w:val="pl-PL"/>
+              </w:rPr>
+              <w:t>Wartość</w:t>
+            </w:r>
+            <w:r>
+              <w:rPr>
+                <w:lang w:val="pl-PL"/>
+              </w:rPr>
+              <w:t xml:space="preserve"> [</w:t>
+            </w:r>
+            <w:proofErr w:type="spellStart"/>
+            <w:r>
+              <w:rPr>
+                <w:lang w:val="pl-PL"/>
+              </w:rPr>
+              <w:t>eV</w:t>
+            </w:r>
+            <w:proofErr w:type="spellEnd"/>
+            <w:r>
+              <w:rPr>
+                <w:lang w:val="pl-PL"/>
+              </w:rPr>
+              <w:t>]</w:t>
+            </w:r>
+          </w:p>
+        </w:tc>
+        <w:tc>
+          <w:tcPr>
+            <w:tcW w:w="2046" w:type="dxa"/>
+            <w:vAlign w:val="center"/>
+          </w:tcPr>
+          <w:p>
+            <w:pPr>
+              <w:jc w:val="center"/>
+              <w:rPr>
+                <w:lang w:val="pl-PL"/>
+              </w:rPr>
+            </w:pPr>
+            <w:r>
+              <w:rPr>
+                <w:lang w:val="pl-PL"/>
+              </w:rPr>
+              <w:t>Niepewność</w:t>
+            </w:r>
+            <w:r>
+              <w:rPr>
+                <w:lang w:val="pl-PL"/>
+              </w:rPr>
+              <w:t xml:space="preserve"> [</w:t>
+            </w:r>
+            <w:proofErr w:type="spellStart"/>
+            <w:r>
+              <w:rPr>
+                <w:lang w:val="pl-PL"/>
+              </w:rPr>
+              <w:t>eV</w:t>
+            </w:r>
+            <w:proofErr w:type="spellEnd"/>
+            <w:r>
+              <w:rPr>
+                <w:lang w:val="pl-PL"/>
+              </w:rPr>
+              <w:t>]</w:t>
+            </w:r>
+          </w:p>
+        </w:tc>
+      </w:tr>
+      <w:tr>
+        <w:trPr>
+          <w:jc w:val="center"/>
+        </w:trPr>
+        <w:tc>
+          <w:tcPr>
+            <w:tcW w:w="1835" w:type="dxa"/>
+            <w:vAlign w:val="center"/>
+          </w:tcPr>
+          <w:p>
+            <w:pPr>
+              <w:jc w:val="center"/>
+              <w:rPr>
+                <w:lang w:val="pl-PL"/>
+              </w:rPr>
+            </w:pPr>
+            <m:oMathPara>
+              <m:oMath>
+                <m:r>
+                  <m:rPr>
+                    <m:sty m:val="p"/>
+                  </m:rPr>
+                  <w:rPr>
+                    <w:rFonts w:ascii="Cambria Math" w:hAnsi="Cambria Math"/>
+                    <w:lang w:val="pl-PL"/>
+                  </w:rPr>
+                  <m:t>Δ</m:t>
+                </m:r>
+                <m:sSub>
+                  <m:sSubPr>
+                    <m:ctrlPr>
+                      <w:rPr>
+                        <w:rFonts w:ascii="Cambria Math" w:hAnsi="Cambria Math"/>
+                        <w:i/>
+                        <w:lang w:val="pl-PL"/>
+                      </w:rPr>
+                    </m:ctrlPr>
+                  </m:sSubPr>
+                  <m:e>
+                    <m:r>
+                      <w:rPr>
+                        <w:rFonts w:ascii="Cambria Math" w:hAnsi="Cambria Math"/>
+                        <w:lang w:val="pl-PL"/>
+                      </w:rPr>
+                      <m:t>E</m:t>
+                    </m:r>
+                  </m:e>
+                  <m:sub>
+                    <m:r>
+                      <w:rPr>
+                        <w:rFonts w:ascii="Cambria Math" w:hAnsi="Cambria Math"/>
+                        <w:lang w:val="pl-PL"/>
+                      </w:rPr>
+                      <m:t>G</m:t>
+                    </m:r>
+                  </m:sub>
+                </m:sSub>
+              </m:oMath>
+            </m:oMathPara>
+          </w:p>
+        </w:tc>
+        <w:tc>
+          <w:tcPr>
+            <w:tcW w:w="1731" w:type="dxa"/>
+            <w:vAlign w:val="center"/>
+          </w:tcPr>
+          <w:p>
+            <w:pPr>
+              <w:jc w:val="center"/>
+              <w:rPr>
+                <w:lang w:val="pl-PL"/>
+              </w:rPr>
+            </w:pPr>
+            <w:r>
+              <w:rPr>
+                <w:lang w:val="pl-PL"/>
+              </w:rPr>
+              <w:t>-2551,</w:t>
+            </w:r>
+            <w:r>
+              <w:rPr>
+                <w:lang w:val="pl-PL"/>
+              </w:rPr>
+              <w:t xml:space="preserve">42         </w:t>
+            </w:r>
+          </w:p>
+        </w:tc>
+        <w:tc>
+          <w:tcPr>
+            <w:tcW w:w="1731" w:type="dxa"/>
+            <w:vAlign w:val="center"/>
+          </w:tcPr>
+          <w:p>
+            <w:pPr>
+              <w:jc w:val="center"/>
+              <w:rPr>
+                <w:lang w:val="pl-PL"/>
+              </w:rPr>
+            </w:pPr>
+            <w:r>
+              <w:rPr>
+                <w:lang w:val="pl-PL"/>
+              </w:rPr>
+              <w:t>47,</w:t>
+            </w:r>
+            <w:r>
+              <w:rPr>
+                <w:lang w:val="pl-PL"/>
+              </w:rPr>
+              <w:t xml:space="preserve">61        </w:t>
+            </w:r>
+          </w:p>
+        </w:tc>
+        <w:tc>
+          <w:tcPr>
+            <w:tcW w:w="1945" w:type="dxa"/>
+            <w:vAlign w:val="center"/>
+          </w:tcPr>
+          <w:p>
+            <w:pPr>
+              <w:jc w:val="center"/>
+            </w:pPr>
+            <w:r>
+              <w:t>0,219</w:t>
+            </w:r>
+            <w:r>
+              <w:t>9</w:t>
+            </w:r>
+          </w:p>
+        </w:tc>
+        <w:tc>
+          <w:tcPr>
+            <w:tcW w:w="2046" w:type="dxa"/>
+            <w:vAlign w:val="center"/>
+          </w:tcPr>
+          <w:p>
+            <w:pPr>
+              <w:jc w:val="center"/>
+            </w:pPr>
+            <m:oMathPara>
+              <m:oMath>
+                <m:r>
+                  <w:rPr>
+                    <w:rFonts w:ascii="Cambria Math" w:hAnsi="Cambria Math"/>
+                  </w:rPr>
+                  <m:t>4,1∙</m:t>
+                </m:r>
+                <m:sSup>
+                  <m:sSupPr>
+                    <m:ctrlPr>
+                      <w:rPr>
+                        <w:rFonts w:ascii="Cambria Math" w:hAnsi="Cambria Math"/>
+                        <w:i/>
+                      </w:rPr>
+                    </m:ctrlPr>
+                  </m:sSupPr>
+                  <m:e>
+                    <m:r>
+                      <w:rPr>
+                        <w:rFonts w:ascii="Cambria Math" w:hAnsi="Cambria Math"/>
+                      </w:rPr>
+                      <m:t>10</m:t>
+                    </m:r>
+                  </m:e>
+                  <m:sup>
+                    <m:r>
+                      <w:rPr>
+                        <w:rFonts w:ascii="Cambria Math" w:hAnsi="Cambria Math"/>
+                      </w:rPr>
+                      <m:t>-3</m:t>
+                    </m:r>
+                  </m:sup>
+                </m:sSup>
+              </m:oMath>
+            </m:oMathPara>
+          </w:p>
+        </w:tc>
+      </w:tr>
+      <w:tr>
+        <w:trPr>
+          <w:jc w:val="center"/>
+        </w:trPr>
+        <w:tc>
+          <w:tcPr>
+            <w:tcW w:w="1835" w:type="dxa"/>
+            <w:vAlign w:val="center"/>
+          </w:tcPr>
+          <w:p>
+            <w:pPr>
+              <w:jc w:val="center"/>
+              <w:rPr>
+                <w:lang w:val="pl-PL"/>
+              </w:rPr>
+            </w:pPr>
+            <m:oMathPara>
+              <m:oMath>
+                <m:r>
+                  <m:rPr>
+                    <m:sty m:val="p"/>
+                  </m:rPr>
+                  <w:rPr>
+                    <w:rFonts w:ascii="Cambria Math" w:hAnsi="Cambria Math"/>
+                    <w:lang w:val="pl-PL"/>
+                  </w:rPr>
+                  <m:t>Δ</m:t>
+                </m:r>
+                <m:sSub>
+                  <m:sSubPr>
+                    <m:ctrlPr>
+                      <w:rPr>
+                        <w:rFonts w:ascii="Cambria Math" w:hAnsi="Cambria Math"/>
+                        <w:i/>
+                        <w:lang w:val="pl-PL"/>
+                      </w:rPr>
+                    </m:ctrlPr>
+                  </m:sSubPr>
+                  <m:e>
+                    <m:r>
+                      <w:rPr>
+                        <w:rFonts w:ascii="Cambria Math" w:hAnsi="Cambria Math"/>
+                        <w:lang w:val="pl-PL"/>
+                      </w:rPr>
+                      <m:t>E</m:t>
+                    </m:r>
+                  </m:e>
+                  <m:sub>
+                    <m:r>
+                      <w:rPr>
+                        <w:rFonts w:ascii="Cambria Math" w:hAnsi="Cambria Math"/>
+                        <w:lang w:val="pl-PL"/>
+                      </w:rPr>
+                      <m:t>D</m:t>
+                    </m:r>
+                  </m:sub>
+                </m:sSub>
+              </m:oMath>
+            </m:oMathPara>
+          </w:p>
+        </w:tc>
+        <w:tc>
+          <w:tcPr>
+            <w:tcW w:w="1731" w:type="dxa"/>
+            <w:vAlign w:val="center"/>
+          </w:tcPr>
+          <w:p>
+            <w:pPr>
+              <w:jc w:val="center"/>
+              <w:rPr>
+                <w:lang w:val="pl-PL"/>
+              </w:rPr>
+            </w:pPr>
+            <w:r>
+              <w:rPr>
+                <w:lang w:val="pl-PL"/>
+              </w:rPr>
+              <w:t>-334,</w:t>
+            </w:r>
+            <w:r>
+              <w:rPr>
+                <w:lang w:val="pl-PL"/>
+              </w:rPr>
+              <w:t xml:space="preserve">474         </w:t>
+            </w:r>
+          </w:p>
+        </w:tc>
+        <w:tc>
+          <w:tcPr>
+            <w:tcW w:w="1731" w:type="dxa"/>
+            <w:vAlign w:val="center"/>
+          </w:tcPr>
+          <w:p>
+            <w:pPr>
+              <w:jc w:val="center"/>
+              <w:rPr>
+                <w:lang w:val="pl-PL"/>
+              </w:rPr>
+            </w:pPr>
+            <w:r>
+              <w:rPr>
+                <w:lang w:val="pl-PL"/>
+              </w:rPr>
+              <w:t>26,</w:t>
+            </w:r>
+            <w:r>
+              <w:rPr>
+                <w:lang w:val="pl-PL"/>
+              </w:rPr>
+              <w:t xml:space="preserve">18        </w:t>
+            </w:r>
+          </w:p>
+        </w:tc>
+        <w:tc>
+          <w:tcPr>
+            <w:tcW w:w="1945" w:type="dxa"/>
+            <w:vAlign w:val="center"/>
+          </w:tcPr>
+          <w:p>
+            <w:pPr>
+              <w:jc w:val="center"/>
+            </w:pPr>
+            <m:oMathPara>
+              <m:oMath>
+                <m:r>
+                  <w:rPr>
+                    <w:rFonts w:ascii="Cambria Math" w:hAnsi="Cambria Math"/>
+                  </w:rPr>
+                  <m:t>2,88∙</m:t>
+                </m:r>
+                <m:sSup>
+                  <m:sSupPr>
+                    <m:ctrlPr>
+                      <w:rPr>
+                        <w:rFonts w:ascii="Cambria Math" w:hAnsi="Cambria Math"/>
+                        <w:i/>
+                      </w:rPr>
+                    </m:ctrlPr>
+                  </m:sSupPr>
+                  <m:e>
+                    <m:r>
+                      <w:rPr>
+                        <w:rFonts w:ascii="Cambria Math" w:hAnsi="Cambria Math"/>
+                      </w:rPr>
+                      <m:t>10</m:t>
+                    </m:r>
+                  </m:e>
+                  <m:sup>
+                    <m:r>
+                      <w:rPr>
+                        <w:rFonts w:ascii="Cambria Math" w:hAnsi="Cambria Math"/>
+                      </w:rPr>
+                      <m:t>-2</m:t>
+                    </m:r>
+                  </m:sup>
+                </m:sSup>
+              </m:oMath>
+            </m:oMathPara>
+          </w:p>
+        </w:tc>
+        <w:tc>
+          <w:tcPr>
+            <w:tcW w:w="2046" w:type="dxa"/>
+            <w:vAlign w:val="center"/>
+          </w:tcPr>
+          <w:p>
+            <w:pPr>
+              <w:jc w:val="center"/>
+            </w:pPr>
+            <m:oMathPara>
+              <m:oMath>
+                <m:r>
+                  <w:rPr>
+                    <w:rFonts w:ascii="Cambria Math" w:hAnsi="Cambria Math"/>
+                  </w:rPr>
+                  <m:t>2,3∙</m:t>
+                </m:r>
+                <m:sSup>
+                  <m:sSupPr>
+                    <m:ctrlPr>
+                      <w:rPr>
+                        <w:rFonts w:ascii="Cambria Math" w:hAnsi="Cambria Math"/>
+                        <w:i/>
+                      </w:rPr>
+                    </m:ctrlPr>
+                  </m:sSupPr>
+                  <m:e>
+                    <m:r>
+                      <w:rPr>
+                        <w:rFonts w:ascii="Cambria Math" w:hAnsi="Cambria Math"/>
+                      </w:rPr>
+                      <m:t>10</m:t>
+                    </m:r>
+                  </m:e>
+                  <m:sup>
+                    <m:r>
+                      <w:rPr>
+                        <w:rFonts w:ascii="Cambria Math" w:hAnsi="Cambria Math"/>
+                      </w:rPr>
+                      <m:t>-3</m:t>
+                    </m:r>
+                  </m:sup>
+                </m:sSup>
+              </m:oMath>
+            </m:oMathPara>
+          </w:p>
+        </w:tc>
+      </w:tr>
+    </w:tbl>
+    <w:p>
+      <w:pPr>
+        <w:rPr>
+          <w:lang w:val="pl-PL"/>
+        </w:rPr>
+      </w:pPr>
+    </w:p>
+    <w:p>
+      <w:pPr>
+        <w:rPr>
+          <w:lang w:val="pl-PL"/>
+        </w:rPr>
+      </w:pPr>
+    </w:p>
+    <w:p>
+      <w:pPr>
+        <w:pStyle w:val="Akapitzlist"/>
+        <w:numPr>
+          <w:ilvl w:val="0"/>
+          <w:numId w:val="30"/>
+        </w:numPr>
+        <w:rPr>
+          <w:lang w:val="pl-PL"/>
+        </w:rPr>
+      </w:pPr>
+      <w:r>
+        <w:rPr>
+          <w:lang w:val="pl-PL"/>
+        </w:rPr>
+        <w:lastRenderedPageBreak/>
+        <w:t>Termistor</w:t>
+      </w:r>
+    </w:p>
+    <w:p>
+      <w:pPr>
+        <w:jc w:val="center"/>
+        <w:rPr>
+          <w:lang w:val="pl-PL"/>
+        </w:rPr>
+      </w:pPr>
+      <w:r>
+        <w:rPr>
+          <w:noProof/>
+          <w:lang w:val="pl-PL" w:eastAsia="pl-PL" w:bidi="ar-SA"/>
+        </w:rPr>
+        <w:drawing>
+          <wp:inline distT="0" distB="0" distL="0" distR="0">
+            <wp:extent cx="4438650" cy="4438650"/>
+            <wp:effectExtent l="0" t="0" r="0" b="0"/>
+            <wp:docPr id="3" name="Obraz 3"/>
+            <wp:cNvGraphicFramePr>
+              <a:graphicFrameLocks xmlns:a="http://schemas.openxmlformats.org/drawingml/2006/main" noChangeAspect="1"/>
+            </wp:cNvGraphicFramePr>
+            <a:graphic xmlns:a="http://schemas.openxmlformats.org/drawingml/2006/main">
+              <a:graphicData uri="http://schemas.openxmlformats.org/drawingml/2006/picture">
+                <pic:pic xmlns:pic="http://schemas.openxmlformats.org/drawingml/2006/picture">
+                  <pic:nvPicPr>
+                    <pic:cNvPr id="3" name="term.png"/>
+                    <pic:cNvPicPr/>
+                  </pic:nvPicPr>
+                  <pic:blipFill>
+                    <a:blip r:embed="rId9">
+                      <a:extLst>
+                        <a:ext uri="{28A0092B-C50C-407E-A947-70E740481C1C}">
+                          <a14:useLocalDpi xmlns:a14="http://schemas.microsoft.com/office/drawing/2010/main" val="0"/>
+                        </a:ext>
+                      </a:extLst>
+                    </a:blip>
+                    <a:stretch>
+                      <a:fillRect/>
+                    </a:stretch>
+                  </pic:blipFill>
+                  <pic:spPr>
+                    <a:xfrm>
+                      <a:off x="0" y="0"/>
+                      <a:ext cx="4438650" cy="4438650"/>
+                    </a:xfrm>
+                    <a:prstGeom prst="rect">
+                      <a:avLst/>
+                    </a:prstGeom>
+                  </pic:spPr>
+                </pic:pic>
+              </a:graphicData>
+            </a:graphic>
+          </wp:inline>
+        </w:drawing>
+      </w:r>
+    </w:p>
+    <w:p>
+      <w:pPr>
+        <w:jc w:val="center"/>
+        <w:rPr>
+          <w:lang w:val="pl-PL"/>
+        </w:rPr>
+      </w:pPr>
+      <w:r>
+        <w:rPr>
+          <w:b/>
+          <w:lang w:val="pl-PL"/>
+        </w:rPr>
+        <w:t xml:space="preserve">Rys. 3 </w:t>
+      </w:r>
+      <w:r>
+        <w:rPr>
+          <w:lang w:val="pl-PL"/>
+        </w:rPr>
+        <w:t>Oporność</w:t>
+      </w:r>
+      <w:r>
+        <w:rPr>
+          <w:lang w:val="pl-PL"/>
+        </w:rPr>
+        <w:t xml:space="preserve"> w funkcji odwrotności temperatury dla </w:t>
+      </w:r>
+      <w:r>
+        <w:rPr>
+          <w:lang w:val="pl-PL"/>
+        </w:rPr>
+        <w:t>termistora.</w:t>
+      </w:r>
+      <w:r>
+        <w:rPr>
+          <w:lang w:val="pl-PL"/>
+        </w:rPr>
+        <w:t xml:space="preserve"> </w:t>
+      </w:r>
+      <w:r>
+        <w:rPr>
+          <w:lang w:val="pl-PL"/>
+        </w:rPr>
+        <w:t>(skala logarytmiczna)</w:t>
+      </w:r>
+    </w:p>
+    <w:p>
+      <w:pPr>
+        <w:jc w:val="center"/>
+        <w:rPr>
+          <w:lang w:val="pl-PL"/>
+        </w:rPr>
+      </w:pPr>
+    </w:p>
+    <w:p>
+      <w:pPr>
+        <w:rPr>
+          <w:lang w:val="pl-PL"/>
+        </w:rPr>
+      </w:pPr>
+      <w:r>
+        <w:rPr>
+          <w:lang w:val="pl-PL"/>
+        </w:rPr>
+        <w:t>Na podstawie w</w:t>
+      </w:r>
+      <w:r>
+        <w:rPr>
+          <w:lang w:val="pl-PL"/>
+        </w:rPr>
+        <w:t>ykresu rys. 3</w:t>
+      </w:r>
+      <w:r>
+        <w:rPr>
+          <w:lang w:val="pl-PL"/>
+        </w:rPr>
+        <w:t xml:space="preserve"> obliczono </w:t>
+      </w:r>
+      <w:r>
+        <w:rPr>
+          <w:lang w:val="pl-PL"/>
+        </w:rPr>
+        <w:t>szerokości pasma wzbronionego</w:t>
+      </w:r>
+      <w:r>
+        <w:rPr>
+          <w:lang w:val="pl-PL"/>
+        </w:rPr>
+        <w:t xml:space="preserve"> </w:t>
+      </w:r>
+      <m:oMath>
+        <m:r>
+          <m:rPr>
+            <m:sty m:val="p"/>
+          </m:rPr>
+          <w:rPr>
+            <w:rFonts w:ascii="Cambria Math" w:hAnsi="Cambria Math"/>
+            <w:lang w:val="pl-PL"/>
+          </w:rPr>
+          <m:t>Δ</m:t>
+        </m:r>
+        <m:sSub>
+          <m:sSubPr>
+            <m:ctrlPr>
+              <w:rPr>
+                <w:rFonts w:ascii="Cambria Math" w:hAnsi="Cambria Math"/>
+                <w:i/>
+                <w:lang w:val="pl-PL"/>
+              </w:rPr>
+            </m:ctrlPr>
+          </m:sSubPr>
+          <m:e>
+            <m:r>
+              <w:rPr>
+                <w:rFonts w:ascii="Cambria Math" w:hAnsi="Cambria Math"/>
+                <w:lang w:val="pl-PL"/>
+              </w:rPr>
+              <m:t>E</m:t>
+            </m:r>
+          </m:e>
+          <m:sub>
+            <m:r>
+              <w:rPr>
+                <w:rFonts w:ascii="Cambria Math" w:hAnsi="Cambria Math"/>
+                <w:lang w:val="pl-PL"/>
+              </w:rPr>
+              <m:t>term</m:t>
+            </m:r>
+          </m:sub>
+        </m:sSub>
+      </m:oMath>
+      <w:r>
+        <w:rPr>
+          <w:lang w:val="pl-PL"/>
+        </w:rPr>
+        <w:t>, korzystając ze wzoru …… . Niepewność wyznaczenia szerokości obliczono z prawa przenoszenia niepewności.</w:t>
+      </w:r>
+    </w:p>
+    <w:p>
+      <w:pPr>
+        <w:rPr>
+          <w:lang w:val="pl-PL"/>
+        </w:rPr>
+      </w:pPr>
+      <m:oMathPara>
+        <m:oMath>
+          <m:r>
+            <w:rPr>
+              <w:rFonts w:ascii="Cambria Math" w:hAnsi="Cambria Math"/>
+              <w:lang w:val="pl-PL"/>
+            </w:rPr>
+            <m:t>u</m:t>
+          </m:r>
+          <m:d>
+            <m:dPr>
+              <m:ctrlPr>
+                <w:rPr>
+                  <w:rFonts w:ascii="Cambria Math" w:hAnsi="Cambria Math"/>
+                  <w:i/>
+                  <w:lang w:val="pl-PL"/>
+                </w:rPr>
+              </m:ctrlPr>
+            </m:dPr>
+            <m:e>
+              <m:r>
+                <m:rPr>
+                  <m:sty m:val="p"/>
+                </m:rPr>
+                <w:rPr>
+                  <w:rFonts w:ascii="Cambria Math" w:hAnsi="Cambria Math"/>
+                  <w:lang w:val="pl-PL"/>
+                </w:rPr>
+                <m:t>Δ</m:t>
+              </m:r>
+              <m:r>
+                <w:rPr>
+                  <w:rFonts w:ascii="Cambria Math" w:hAnsi="Cambria Math"/>
+                  <w:lang w:val="pl-PL"/>
+                </w:rPr>
+                <m:t>E</m:t>
+              </m:r>
+            </m:e>
+          </m:d>
+          <m:r>
+            <w:rPr>
+              <w:rFonts w:ascii="Cambria Math" w:hAnsi="Cambria Math"/>
+              <w:lang w:val="pl-PL"/>
+            </w:rPr>
+            <m:t>=</m:t>
+          </m:r>
+          <m:d>
+            <m:dPr>
+              <m:begChr m:val="|"/>
+              <m:endChr m:val="|"/>
+              <m:ctrlPr>
+                <w:rPr>
+                  <w:rFonts w:ascii="Cambria Math" w:hAnsi="Cambria Math"/>
+                  <w:i/>
+                  <w:lang w:val="pl-PL"/>
+                </w:rPr>
+              </m:ctrlPr>
+            </m:dPr>
+            <m:e>
+              <m:f>
+                <m:fPr>
+                  <m:ctrlPr>
+                    <w:rPr>
+                      <w:rFonts w:ascii="Cambria Math" w:hAnsi="Cambria Math"/>
+                      <w:i/>
+                      <w:lang w:val="pl-PL"/>
+                    </w:rPr>
+                  </m:ctrlPr>
+                </m:fPr>
+                <m:num>
+                  <m:r>
+                    <w:rPr>
+                      <w:rFonts w:ascii="Cambria Math" w:hAnsi="Cambria Math"/>
+                      <w:lang w:val="pl-PL"/>
+                    </w:rPr>
+                    <m:t>u(a)</m:t>
+                  </m:r>
+                </m:num>
+                <m:den>
+                  <m:sSub>
+                    <m:sSubPr>
+                      <m:ctrlPr>
+                        <w:rPr>
+                          <w:rFonts w:ascii="Cambria Math" w:hAnsi="Cambria Math"/>
+                          <w:i/>
+                          <w:lang w:val="pl-PL"/>
+                        </w:rPr>
+                      </m:ctrlPr>
+                    </m:sSubPr>
+                    <m:e>
+                      <m:r>
+                        <w:rPr>
+                          <w:rFonts w:ascii="Cambria Math" w:hAnsi="Cambria Math"/>
+                          <w:lang w:val="pl-PL"/>
+                        </w:rPr>
+                        <m:t>k</m:t>
+                      </m:r>
+                    </m:e>
+                    <m:sub>
+                      <m:r>
+                        <w:rPr>
+                          <w:rFonts w:ascii="Cambria Math" w:hAnsi="Cambria Math"/>
+                          <w:lang w:val="pl-PL"/>
+                        </w:rPr>
+                        <m:t>b</m:t>
+                      </m:r>
+                    </m:sub>
+                  </m:sSub>
+                </m:den>
+              </m:f>
+            </m:e>
+          </m:d>
+        </m:oMath>
+      </m:oMathPara>
+    </w:p>
+    <w:p>
+      <w:pPr>
+        <w:rPr>
+          <w:lang w:val="pl-PL"/>
+        </w:rPr>
+      </w:pPr>
+      <w:r>
+        <w:rPr>
+          <w:lang w:val="pl-PL"/>
+        </w:rPr>
+        <w:t xml:space="preserve">Współczynnik </w:t>
+      </w:r>
+      <w:r>
+        <w:rPr>
+          <w:i/>
+          <w:lang w:val="pl-PL"/>
+        </w:rPr>
+        <w:t>a</w:t>
+      </w:r>
+      <w:r>
+        <w:rPr>
+          <w:lang w:val="pl-PL"/>
+        </w:rPr>
+        <w:t xml:space="preserve"> jest współczynnikiem kierunkowym </w:t>
+      </w:r>
+      <w:r>
+        <w:rPr>
+          <w:lang w:val="pl-PL"/>
+        </w:rPr>
+        <w:t>prostej dopasowanej do otrzymanego zbioru danych.</w:t>
+      </w:r>
+    </w:p>
+    <w:p>
+      <w:pPr>
+        <w:rPr>
+          <w:lang w:val="pl-PL"/>
+        </w:rPr>
+      </w:pPr>
+    </w:p>
+    <w:p>
+      <w:pPr>
+        <w:ind w:firstLine="708"/>
+        <w:rPr>
+          <w:lang w:val="pl-PL"/>
+        </w:rPr>
+      </w:pPr>
+      <w:r>
+        <w:rPr>
+          <w:b/>
+          <w:lang w:val="pl-PL"/>
+        </w:rPr>
+        <w:t>Tabela 3</w:t>
+      </w:r>
+      <w:r>
+        <w:rPr>
+          <w:b/>
+          <w:lang w:val="pl-PL"/>
+        </w:rPr>
+        <w:t>.</w:t>
+      </w:r>
+      <w:r>
+        <w:rPr>
+          <w:lang w:val="pl-PL"/>
+        </w:rPr>
+        <w:t xml:space="preserve"> Zestawienie otrzymanych wartości wraz z ich niepewnościami</w:t>
+      </w:r>
+    </w:p>
+    <w:tbl>
+      <w:tblPr>
+        <w:tblStyle w:val="Tabela-Siatka"/>
+        <w:tblW w:w="0" w:type="auto"/>
+        <w:jc w:val="center"/>
+        <w:tblLook w:val="04A0" w:firstRow="1" w:lastRow="0" w:firstColumn="1" w:lastColumn="0" w:noHBand="0" w:noVBand="1"/>
+      </w:tblPr>
+      <w:tblGrid>
+        <w:gridCol w:w="1835"/>
+        <w:gridCol w:w="1731"/>
+        <w:gridCol w:w="1731"/>
+        <w:gridCol w:w="1945"/>
+        <w:gridCol w:w="2046"/>
+      </w:tblGrid>
+      <w:tr>
+        <w:trPr>
+          <w:jc w:val="center"/>
+        </w:trPr>
+        <w:tc>
+          <w:tcPr>
+            <w:tcW w:w="1835" w:type="dxa"/>
+            <w:tcBorders>
+              <w:top w:val="nil"/>
+              <w:left w:val="nil"/>
+            </w:tcBorders>
+            <w:vAlign w:val="center"/>
+          </w:tcPr>
+          <w:p>
+            <w:pPr>
+              <w:jc w:val="center"/>
+              <w:rPr>
+                <w:lang w:val="pl-PL"/>
+              </w:rPr>
+            </w:pPr>
+          </w:p>
+        </w:tc>
+        <w:tc>
+          <w:tcPr>
+            <w:tcW w:w="1731" w:type="dxa"/>
+            <w:vAlign w:val="center"/>
+          </w:tcPr>
+          <w:p>
+            <w:pPr>
+              <w:jc w:val="center"/>
+              <w:rPr>
+                <w:lang w:val="pl-PL"/>
+              </w:rPr>
+            </w:pPr>
+            <w:r>
+              <w:rPr>
+                <w:lang w:val="pl-PL"/>
+              </w:rPr>
+              <w:t>a [K]</w:t>
+            </w:r>
+          </w:p>
+        </w:tc>
+        <w:tc>
+          <w:tcPr>
+            <w:tcW w:w="1731" w:type="dxa"/>
+            <w:vAlign w:val="center"/>
+          </w:tcPr>
+          <w:p>
+            <w:pPr>
+              <w:jc w:val="center"/>
+              <w:rPr>
+                <w:lang w:val="pl-PL"/>
+              </w:rPr>
+            </w:pPr>
+            <w:r>
+              <w:rPr>
+                <w:lang w:val="pl-PL"/>
+              </w:rPr>
+              <w:t>u(a)</w:t>
+            </w:r>
+            <w:r>
+              <w:rPr>
+                <w:lang w:val="pl-PL"/>
+              </w:rPr>
+              <w:t xml:space="preserve"> [K]</w:t>
+            </w:r>
+          </w:p>
+        </w:tc>
+        <w:tc>
+          <w:tcPr>
+            <w:tcW w:w="1945" w:type="dxa"/>
+            <w:vAlign w:val="center"/>
+          </w:tcPr>
+          <w:p>
+            <w:pPr>
+              <w:jc w:val="center"/>
+              <w:rPr>
+                <w:lang w:val="pl-PL"/>
+              </w:rPr>
+            </w:pPr>
+            <w:r>
+              <w:rPr>
+                <w:lang w:val="pl-PL"/>
+              </w:rPr>
+              <w:t>Wartość [</w:t>
+            </w:r>
+            <w:proofErr w:type="spellStart"/>
+            <w:r>
+              <w:rPr>
+                <w:lang w:val="pl-PL"/>
+              </w:rPr>
+              <w:t>eV</w:t>
+            </w:r>
+            <w:proofErr w:type="spellEnd"/>
+            <w:r>
+              <w:rPr>
+                <w:lang w:val="pl-PL"/>
+              </w:rPr>
+              <w:t>]</w:t>
+            </w:r>
+          </w:p>
+        </w:tc>
+        <w:tc>
+          <w:tcPr>
+            <w:tcW w:w="2046" w:type="dxa"/>
+            <w:vAlign w:val="center"/>
+          </w:tcPr>
+          <w:p>
+            <w:pPr>
+              <w:jc w:val="center"/>
+              <w:rPr>
+                <w:lang w:val="pl-PL"/>
+              </w:rPr>
+            </w:pPr>
+            <w:r>
+              <w:rPr>
+                <w:lang w:val="pl-PL"/>
+              </w:rPr>
+              <w:t>Niepewność</w:t>
+            </w:r>
+            <w:r>
+              <w:rPr>
+                <w:lang w:val="pl-PL"/>
+              </w:rPr>
+              <w:t xml:space="preserve"> [</w:t>
+            </w:r>
+            <w:proofErr w:type="spellStart"/>
+            <w:r>
+              <w:rPr>
+                <w:lang w:val="pl-PL"/>
+              </w:rPr>
+              <w:t>eV</w:t>
+            </w:r>
+            <w:proofErr w:type="spellEnd"/>
+            <w:r>
+              <w:rPr>
+                <w:lang w:val="pl-PL"/>
+              </w:rPr>
+              <w:t>]</w:t>
+            </w:r>
+          </w:p>
+        </w:tc>
+      </w:tr>
+      <w:tr>
+        <w:trPr>
+          <w:jc w:val="center"/>
+        </w:trPr>
+        <w:tc>
+          <w:tcPr>
+            <w:tcW w:w="1835" w:type="dxa"/>
+            <w:vAlign w:val="center"/>
+          </w:tcPr>
+          <w:p>
+            <w:pPr>
+              <w:jc w:val="center"/>
+              <w:rPr>
+                <w:lang w:val="pl-PL"/>
+              </w:rPr>
+            </w:pPr>
+            <m:oMathPara>
+              <m:oMath>
+                <m:r>
+                  <m:rPr>
+                    <m:sty m:val="p"/>
+                  </m:rPr>
+                  <w:rPr>
+                    <w:rFonts w:ascii="Cambria Math" w:hAnsi="Cambria Math"/>
+                    <w:lang w:val="pl-PL"/>
+                  </w:rPr>
+                  <m:t>Δ</m:t>
+                </m:r>
+                <m:sSub>
+                  <m:sSubPr>
+                    <m:ctrlPr>
+                      <w:rPr>
+                        <w:rFonts w:ascii="Cambria Math" w:hAnsi="Cambria Math"/>
+                        <w:i/>
+                        <w:lang w:val="pl-PL"/>
+                      </w:rPr>
+                    </m:ctrlPr>
+                  </m:sSubPr>
+                  <m:e>
+                    <m:r>
+                      <w:rPr>
+                        <w:rFonts w:ascii="Cambria Math" w:hAnsi="Cambria Math"/>
+                        <w:lang w:val="pl-PL"/>
+                      </w:rPr>
+                      <m:t>E</m:t>
+                    </m:r>
+                  </m:e>
+                  <m:sub>
+                    <m:r>
+                      <w:rPr>
+                        <w:rFonts w:ascii="Cambria Math" w:hAnsi="Cambria Math"/>
+                        <w:lang w:val="pl-PL"/>
+                      </w:rPr>
+                      <m:t>term</m:t>
+                    </m:r>
+                  </m:sub>
+                </m:sSub>
+              </m:oMath>
+            </m:oMathPara>
+          </w:p>
+        </w:tc>
+        <w:tc>
+          <w:tcPr>
+            <w:tcW w:w="1731" w:type="dxa"/>
+            <w:vAlign w:val="center"/>
+          </w:tcPr>
+          <w:p>
+            <w:pPr>
+              <w:jc w:val="center"/>
+              <w:rPr>
+                <w:lang w:val="pl-PL"/>
+              </w:rPr>
+            </w:pPr>
+            <w:r>
+              <w:t>-3596,</w:t>
+            </w:r>
+            <w:r>
+              <w:t xml:space="preserve">45         </w:t>
+            </w:r>
+          </w:p>
+        </w:tc>
+        <w:tc>
+          <w:tcPr>
+            <w:tcW w:w="1731" w:type="dxa"/>
+            <w:vAlign w:val="center"/>
+          </w:tcPr>
+          <w:p>
+            <w:pPr>
+              <w:jc w:val="center"/>
+              <w:rPr>
+                <w:lang w:val="pl-PL"/>
+              </w:rPr>
+            </w:pPr>
+            <w:r>
+              <w:t>45,</w:t>
+            </w:r>
+            <w:r>
+              <w:t xml:space="preserve">77        </w:t>
+            </w:r>
+          </w:p>
+        </w:tc>
+        <w:tc>
+          <w:tcPr>
+            <w:tcW w:w="1945" w:type="dxa"/>
+            <w:vAlign w:val="center"/>
+          </w:tcPr>
+          <w:p>
+            <w:pPr>
+              <w:jc w:val="center"/>
+            </w:pPr>
+            <w:r>
+              <w:t>0,3099</w:t>
+            </w:r>
+          </w:p>
+        </w:tc>
+        <w:tc>
+          <w:tcPr>
+            <w:tcW w:w="2046" w:type="dxa"/>
+            <w:vAlign w:val="center"/>
+          </w:tcPr>
+          <w:p>
+            <w:pPr>
+              <w:jc w:val="center"/>
+              <w:rPr>
+                <w:rFonts w:ascii="Cambria Math" w:hAnsi="Cambria Math"/>
+                <w:i/>
+              </w:rPr>
+            </w:pPr>
+            <m:oMathPara>
+              <m:oMath>
+                <m:r>
+                  <w:rPr>
+                    <w:rFonts w:ascii="Cambria Math" w:hAnsi="Cambria Math"/>
+                  </w:rPr>
+                  <m:t>3,9∙</m:t>
+                </m:r>
+                <m:sSup>
+                  <m:sSupPr>
+                    <m:ctrlPr>
+                      <w:rPr>
+                        <w:rFonts w:ascii="Cambria Math" w:hAnsi="Cambria Math"/>
+                        <w:i/>
+                      </w:rPr>
+                    </m:ctrlPr>
+                  </m:sSupPr>
+                  <m:e>
+                    <m:r>
+                      <w:rPr>
+                        <w:rFonts w:ascii="Cambria Math" w:hAnsi="Cambria Math"/>
+                      </w:rPr>
+                      <m:t>10</m:t>
+                    </m:r>
+                  </m:e>
+                  <m:sup>
+                    <m:r>
+                      <w:rPr>
+                        <w:rFonts w:ascii="Cambria Math" w:hAnsi="Cambria Math"/>
+                      </w:rPr>
+                      <m:t>-3</m:t>
+                    </m:r>
+                  </m:sup>
+                </m:sSup>
+              </m:oMath>
+            </m:oMathPara>
+          </w:p>
+        </w:tc>
+      </w:tr>
+    </w:tbl>
+    <w:p>
+      <w:pPr>
+        <w:rPr>
+          <w:lang w:val="pl-PL"/>
+        </w:rPr>
+      </w:pPr>
+    </w:p>
+    <w:p>
+      <w:pPr>
+        <w:rPr>
+          <w:lang w:val="pl-PL"/>
+        </w:rPr>
+      </w:pPr>
+    </w:p>
+    <w:p>
+      <w:pPr>
+        <w:jc w:val="center"/>
+        <w:rPr>
+          <w:lang w:val="pl-PL"/>
+        </w:rPr>
+      </w:pPr>
+    </w:p>
+    <w:p>
+      <w:pPr>
         <w:pStyle w:val="Nagwek2"/>
         <w:numPr>
           <w:ilvl w:val="0"/>
@@ -432,8 +2489,665 @@
         <w:rPr>
           <w:lang w:val="pl-PL"/>
         </w:rPr>
+        <w:lastRenderedPageBreak/>
         <w:t>Podsumowanie i wnioski.</w:t>
       </w:r>
+    </w:p>
+    <w:p>
+      <w:pPr>
+        <w:jc w:val="center"/>
+        <w:rPr>
+          <w:lang w:val="pl-PL"/>
+        </w:rPr>
+      </w:pPr>
+      <w:r>
+        <w:rPr>
+          <w:b/>
+          <w:lang w:val="pl-PL"/>
+        </w:rPr>
+        <w:t xml:space="preserve">Tabela 4. </w:t>
+      </w:r>
+      <w:r>
+        <w:rPr>
+          <w:lang w:val="pl-PL"/>
+        </w:rPr>
+        <w:t>Porównanie otrzymanych wartości z wartościami tabelarycznymi.</w:t>
+      </w:r>
+    </w:p>
+    <w:tbl>
+      <w:tblPr>
+        <w:tblStyle w:val="Tabela-Siatka"/>
+        <w:tblW w:w="0" w:type="auto"/>
+        <w:tblLook w:val="04A0" w:firstRow="1" w:lastRow="0" w:firstColumn="1" w:lastColumn="0" w:noHBand="0" w:noVBand="1"/>
+      </w:tblPr>
+      <w:tblGrid>
+        <w:gridCol w:w="1842"/>
+        <w:gridCol w:w="1842"/>
+        <w:gridCol w:w="1842"/>
+        <w:gridCol w:w="1843"/>
+        <w:gridCol w:w="1843"/>
+      </w:tblGrid>
+      <w:tr>
+        <w:tc>
+          <w:tcPr>
+            <w:tcW w:w="1842" w:type="dxa"/>
+            <w:tcBorders>
+              <w:top w:val="nil"/>
+              <w:left w:val="nil"/>
+            </w:tcBorders>
+            <w:vAlign w:val="center"/>
+          </w:tcPr>
+          <w:p>
+            <w:pPr>
+              <w:jc w:val="center"/>
+              <w:rPr>
+                <w:lang w:val="pl-PL"/>
+              </w:rPr>
+            </w:pPr>
+          </w:p>
+        </w:tc>
+        <w:tc>
+          <w:tcPr>
+            <w:tcW w:w="1842" w:type="dxa"/>
+            <w:vAlign w:val="center"/>
+          </w:tcPr>
+          <w:p>
+            <w:pPr>
+              <w:jc w:val="center"/>
+              <w:rPr>
+                <w:lang w:val="pl-PL"/>
+              </w:rPr>
+            </w:pPr>
+            <w:r>
+              <w:rPr>
+                <w:lang w:val="pl-PL"/>
+              </w:rPr>
+              <w:t>Wartość [</w:t>
+            </w:r>
+            <w:proofErr w:type="spellStart"/>
+            <w:r>
+              <w:rPr>
+                <w:lang w:val="pl-PL"/>
+              </w:rPr>
+              <w:t>eV</w:t>
+            </w:r>
+            <w:proofErr w:type="spellEnd"/>
+            <w:r>
+              <w:rPr>
+                <w:lang w:val="pl-PL"/>
+              </w:rPr>
+              <w:t>]</w:t>
+            </w:r>
+          </w:p>
+        </w:tc>
+        <w:tc>
+          <w:tcPr>
+            <w:tcW w:w="1842" w:type="dxa"/>
+            <w:vAlign w:val="center"/>
+          </w:tcPr>
+          <w:p>
+            <w:pPr>
+              <w:jc w:val="center"/>
+              <w:rPr>
+                <w:lang w:val="pl-PL"/>
+              </w:rPr>
+            </w:pPr>
+            <w:r>
+              <w:rPr>
+                <w:lang w:val="pl-PL"/>
+              </w:rPr>
+              <w:t>Niepewność [</w:t>
+            </w:r>
+            <w:proofErr w:type="spellStart"/>
+            <w:r>
+              <w:rPr>
+                <w:lang w:val="pl-PL"/>
+              </w:rPr>
+              <w:t>eV</w:t>
+            </w:r>
+            <w:proofErr w:type="spellEnd"/>
+            <w:r>
+              <w:rPr>
+                <w:lang w:val="pl-PL"/>
+              </w:rPr>
+              <w:t>]</w:t>
+            </w:r>
+          </w:p>
+        </w:tc>
+        <w:tc>
+          <w:tcPr>
+            <w:tcW w:w="1843" w:type="dxa"/>
+            <w:vAlign w:val="center"/>
+          </w:tcPr>
+          <w:p>
+            <w:pPr>
+              <w:jc w:val="center"/>
+              <w:rPr>
+                <w:lang w:val="pl-PL"/>
+              </w:rPr>
+            </w:pPr>
+            <w:r>
+              <w:rPr>
+                <w:lang w:val="pl-PL"/>
+              </w:rPr>
+              <w:t>Wartość tabelaryczna</w:t>
+            </w:r>
+          </w:p>
+        </w:tc>
+        <w:tc>
+          <w:tcPr>
+            <w:tcW w:w="1843" w:type="dxa"/>
+            <w:vAlign w:val="center"/>
+          </w:tcPr>
+          <w:p>
+            <w:pPr>
+              <w:jc w:val="center"/>
+              <w:rPr>
+                <w:lang w:val="pl-PL"/>
+              </w:rPr>
+            </w:pPr>
+            <w:r>
+              <w:rPr>
+                <w:lang w:val="pl-PL"/>
+              </w:rPr>
+              <w:t>Różnica</w:t>
+            </w:r>
+          </w:p>
+        </w:tc>
+      </w:tr>
+      <w:tr>
+        <w:tc>
+          <w:tcPr>
+            <w:tcW w:w="1842" w:type="dxa"/>
+            <w:vAlign w:val="center"/>
+          </w:tcPr>
+          <w:p>
+            <w:pPr>
+              <w:jc w:val="center"/>
+              <w:rPr>
+                <w:lang w:val="pl-PL"/>
+              </w:rPr>
+            </w:pPr>
+            <m:oMathPara>
+              <m:oMath>
+                <m:r>
+                  <m:rPr>
+                    <m:sty m:val="p"/>
+                  </m:rPr>
+                  <w:rPr>
+                    <w:rFonts w:ascii="Cambria Math" w:hAnsi="Cambria Math"/>
+                    <w:lang w:val="pl-PL"/>
+                  </w:rPr>
+                  <m:t>Δ</m:t>
+                </m:r>
+                <m:sSub>
+                  <m:sSubPr>
+                    <m:ctrlPr>
+                      <w:rPr>
+                        <w:rFonts w:ascii="Cambria Math" w:hAnsi="Cambria Math"/>
+                        <w:i/>
+                        <w:lang w:val="pl-PL"/>
+                      </w:rPr>
+                    </m:ctrlPr>
+                  </m:sSubPr>
+                  <m:e>
+                    <m:r>
+                      <w:rPr>
+                        <w:rFonts w:ascii="Cambria Math" w:hAnsi="Cambria Math"/>
+                        <w:lang w:val="pl-PL"/>
+                      </w:rPr>
+                      <m:t>E</m:t>
+                    </m:r>
+                  </m:e>
+                  <m:sub>
+                    <m:r>
+                      <w:rPr>
+                        <w:rFonts w:ascii="Cambria Math" w:hAnsi="Cambria Math"/>
+                        <w:lang w:val="pl-PL"/>
+                      </w:rPr>
+                      <m:t>D</m:t>
+                    </m:r>
+                  </m:sub>
+                </m:sSub>
+              </m:oMath>
+            </m:oMathPara>
+          </w:p>
+        </w:tc>
+        <w:tc>
+          <w:tcPr>
+            <w:tcW w:w="1842" w:type="dxa"/>
+            <w:vAlign w:val="center"/>
+          </w:tcPr>
+          <w:p>
+            <w:pPr>
+              <w:jc w:val="center"/>
+            </w:pPr>
+            <m:oMathPara>
+              <m:oMath>
+                <m:r>
+                  <w:rPr>
+                    <w:rFonts w:ascii="Cambria Math" w:hAnsi="Cambria Math"/>
+                  </w:rPr>
+                  <m:t>2,88∙</m:t>
+                </m:r>
+                <m:sSup>
+                  <m:sSupPr>
+                    <m:ctrlPr>
+                      <w:rPr>
+                        <w:rFonts w:ascii="Cambria Math" w:hAnsi="Cambria Math"/>
+                        <w:i/>
+                      </w:rPr>
+                    </m:ctrlPr>
+                  </m:sSupPr>
+                  <m:e>
+                    <m:r>
+                      <w:rPr>
+                        <w:rFonts w:ascii="Cambria Math" w:hAnsi="Cambria Math"/>
+                      </w:rPr>
+                      <m:t>10</m:t>
+                    </m:r>
+                  </m:e>
+                  <m:sup>
+                    <m:r>
+                      <w:rPr>
+                        <w:rFonts w:ascii="Cambria Math" w:hAnsi="Cambria Math"/>
+                      </w:rPr>
+                      <m:t>-2</m:t>
+                    </m:r>
+                  </m:sup>
+                </m:sSup>
+              </m:oMath>
+            </m:oMathPara>
+          </w:p>
+        </w:tc>
+        <w:tc>
+          <w:tcPr>
+            <w:tcW w:w="1842" w:type="dxa"/>
+            <w:vAlign w:val="center"/>
+          </w:tcPr>
+          <w:p>
+            <w:pPr>
+              <w:jc w:val="center"/>
+            </w:pPr>
+            <m:oMathPara>
+              <m:oMath>
+                <m:r>
+                  <w:rPr>
+                    <w:rFonts w:ascii="Cambria Math" w:hAnsi="Cambria Math"/>
+                  </w:rPr>
+                  <m:t>2,3∙</m:t>
+                </m:r>
+                <m:sSup>
+                  <m:sSupPr>
+                    <m:ctrlPr>
+                      <w:rPr>
+                        <w:rFonts w:ascii="Cambria Math" w:hAnsi="Cambria Math"/>
+                        <w:i/>
+                      </w:rPr>
+                    </m:ctrlPr>
+                  </m:sSupPr>
+                  <m:e>
+                    <m:r>
+                      <w:rPr>
+                        <w:rFonts w:ascii="Cambria Math" w:hAnsi="Cambria Math"/>
+                      </w:rPr>
+                      <m:t>10</m:t>
+                    </m:r>
+                  </m:e>
+                  <m:sup>
+                    <m:r>
+                      <w:rPr>
+                        <w:rFonts w:ascii="Cambria Math" w:hAnsi="Cambria Math"/>
+                      </w:rPr>
+                      <m:t>-3</m:t>
+                    </m:r>
+                  </m:sup>
+                </m:sSup>
+              </m:oMath>
+            </m:oMathPara>
+          </w:p>
+        </w:tc>
+        <w:tc>
+          <w:tcPr>
+            <w:tcW w:w="1843" w:type="dxa"/>
+            <w:vAlign w:val="center"/>
+          </w:tcPr>
+          <w:p>
+            <w:pPr>
+              <w:jc w:val="center"/>
+              <w:rPr>
+                <w:lang w:val="pl-PL"/>
+              </w:rPr>
+            </w:pPr>
+          </w:p>
+        </w:tc>
+        <w:tc>
+          <w:tcPr>
+            <w:tcW w:w="1843" w:type="dxa"/>
+            <w:vAlign w:val="center"/>
+          </w:tcPr>
+          <w:p>
+            <w:pPr>
+              <w:jc w:val="center"/>
+              <w:rPr>
+                <w:lang w:val="pl-PL"/>
+              </w:rPr>
+            </w:pPr>
+          </w:p>
+        </w:tc>
+      </w:tr>
+      <w:tr>
+        <w:tc>
+          <w:tcPr>
+            <w:tcW w:w="1842" w:type="dxa"/>
+            <w:vAlign w:val="center"/>
+          </w:tcPr>
+          <w:p>
+            <w:pPr>
+              <w:jc w:val="center"/>
+              <w:rPr>
+                <w:lang w:val="pl-PL"/>
+              </w:rPr>
+            </w:pPr>
+            <m:oMathPara>
+              <m:oMath>
+                <m:r>
+                  <m:rPr>
+                    <m:sty m:val="p"/>
+                  </m:rPr>
+                  <w:rPr>
+                    <w:rFonts w:ascii="Cambria Math" w:hAnsi="Cambria Math"/>
+                    <w:lang w:val="pl-PL"/>
+                  </w:rPr>
+                  <m:t>Δ</m:t>
+                </m:r>
+                <m:sSub>
+                  <m:sSubPr>
+                    <m:ctrlPr>
+                      <w:rPr>
+                        <w:rFonts w:ascii="Cambria Math" w:hAnsi="Cambria Math"/>
+                        <w:i/>
+                        <w:lang w:val="pl-PL"/>
+                      </w:rPr>
+                    </m:ctrlPr>
+                  </m:sSubPr>
+                  <m:e>
+                    <m:r>
+                      <w:rPr>
+                        <w:rFonts w:ascii="Cambria Math" w:hAnsi="Cambria Math"/>
+                        <w:lang w:val="pl-PL"/>
+                      </w:rPr>
+                      <m:t>E</m:t>
+                    </m:r>
+                  </m:e>
+                  <m:sub>
+                    <m:r>
+                      <w:rPr>
+                        <w:rFonts w:ascii="Cambria Math" w:hAnsi="Cambria Math"/>
+                        <w:lang w:val="pl-PL"/>
+                      </w:rPr>
+                      <m:t>G</m:t>
+                    </m:r>
+                  </m:sub>
+                </m:sSub>
+              </m:oMath>
+            </m:oMathPara>
+          </w:p>
+        </w:tc>
+        <w:tc>
+          <w:tcPr>
+            <w:tcW w:w="1842" w:type="dxa"/>
+            <w:vAlign w:val="center"/>
+          </w:tcPr>
+          <w:p>
+            <w:pPr>
+              <w:jc w:val="center"/>
+            </w:pPr>
+            <w:r>
+              <w:t>0,219</w:t>
+            </w:r>
+            <w:r>
+              <w:t>9</w:t>
+            </w:r>
+          </w:p>
+        </w:tc>
+        <w:tc>
+          <w:tcPr>
+            <w:tcW w:w="1842" w:type="dxa"/>
+            <w:vAlign w:val="center"/>
+          </w:tcPr>
+          <w:p>
+            <w:pPr>
+              <w:jc w:val="center"/>
+            </w:pPr>
+            <m:oMathPara>
+              <m:oMath>
+                <m:r>
+                  <w:rPr>
+                    <w:rFonts w:ascii="Cambria Math" w:hAnsi="Cambria Math"/>
+                  </w:rPr>
+                  <m:t>4,1∙</m:t>
+                </m:r>
+                <m:sSup>
+                  <m:sSupPr>
+                    <m:ctrlPr>
+                      <w:rPr>
+                        <w:rFonts w:ascii="Cambria Math" w:hAnsi="Cambria Math"/>
+                        <w:i/>
+                      </w:rPr>
+                    </m:ctrlPr>
+                  </m:sSupPr>
+                  <m:e>
+                    <m:r>
+                      <w:rPr>
+                        <w:rFonts w:ascii="Cambria Math" w:hAnsi="Cambria Math"/>
+                      </w:rPr>
+                      <m:t>10</m:t>
+                    </m:r>
+                  </m:e>
+                  <m:sup>
+                    <m:r>
+                      <w:rPr>
+                        <w:rFonts w:ascii="Cambria Math" w:hAnsi="Cambria Math"/>
+                      </w:rPr>
+                      <m:t>-3</m:t>
+                    </m:r>
+                  </m:sup>
+                </m:sSup>
+              </m:oMath>
+            </m:oMathPara>
+          </w:p>
+        </w:tc>
+        <w:tc>
+          <w:tcPr>
+            <w:tcW w:w="1843" w:type="dxa"/>
+            <w:vAlign w:val="center"/>
+          </w:tcPr>
+          <w:p>
+            <w:pPr>
+              <w:jc w:val="center"/>
+              <w:rPr>
+                <w:lang w:val="pl-PL"/>
+              </w:rPr>
+            </w:pPr>
+            <w:bookmarkStart w:id="1" w:name="_GoBack"/>
+            <w:bookmarkEnd w:id="1"/>
+          </w:p>
+        </w:tc>
+        <w:tc>
+          <w:tcPr>
+            <w:tcW w:w="1843" w:type="dxa"/>
+            <w:vAlign w:val="center"/>
+          </w:tcPr>
+          <w:p>
+            <w:pPr>
+              <w:jc w:val="center"/>
+              <w:rPr>
+                <w:lang w:val="pl-PL"/>
+              </w:rPr>
+            </w:pPr>
+          </w:p>
+        </w:tc>
+      </w:tr>
+      <w:tr>
+        <w:tc>
+          <w:tcPr>
+            <w:tcW w:w="1842" w:type="dxa"/>
+            <w:vAlign w:val="center"/>
+          </w:tcPr>
+          <w:p>
+            <w:pPr>
+              <w:jc w:val="center"/>
+              <w:rPr>
+                <w:lang w:val="pl-PL"/>
+              </w:rPr>
+            </w:pPr>
+            <m:oMathPara>
+              <m:oMath>
+                <m:r>
+                  <m:rPr>
+                    <m:sty m:val="p"/>
+                  </m:rPr>
+                  <w:rPr>
+                    <w:rFonts w:ascii="Cambria Math" w:hAnsi="Cambria Math"/>
+                    <w:lang w:val="pl-PL"/>
+                  </w:rPr>
+                  <m:t>Δ</m:t>
+                </m:r>
+                <m:sSub>
+                  <m:sSubPr>
+                    <m:ctrlPr>
+                      <w:rPr>
+                        <w:rFonts w:ascii="Cambria Math" w:hAnsi="Cambria Math"/>
+                        <w:i/>
+                        <w:lang w:val="pl-PL"/>
+                      </w:rPr>
+                    </m:ctrlPr>
+                  </m:sSubPr>
+                  <m:e>
+                    <m:r>
+                      <w:rPr>
+                        <w:rFonts w:ascii="Cambria Math" w:hAnsi="Cambria Math"/>
+                        <w:lang w:val="pl-PL"/>
+                      </w:rPr>
+                      <m:t>E</m:t>
+                    </m:r>
+                  </m:e>
+                  <m:sub>
+                    <m:r>
+                      <w:rPr>
+                        <w:rFonts w:ascii="Cambria Math" w:hAnsi="Cambria Math"/>
+                        <w:lang w:val="pl-PL"/>
+                      </w:rPr>
+                      <m:t>term</m:t>
+                    </m:r>
+                  </m:sub>
+                </m:sSub>
+              </m:oMath>
+            </m:oMathPara>
+          </w:p>
+        </w:tc>
+        <w:tc>
+          <w:tcPr>
+            <w:tcW w:w="1842" w:type="dxa"/>
+            <w:vAlign w:val="center"/>
+          </w:tcPr>
+          <w:p>
+            <w:pPr>
+              <w:jc w:val="center"/>
+            </w:pPr>
+            <w:r>
+              <w:t>0,3099</w:t>
+            </w:r>
+          </w:p>
+        </w:tc>
+        <w:tc>
+          <w:tcPr>
+            <w:tcW w:w="1842" w:type="dxa"/>
+            <w:vAlign w:val="center"/>
+          </w:tcPr>
+          <w:p>
+            <w:pPr>
+              <w:jc w:val="center"/>
+              <w:rPr>
+                <w:rFonts w:ascii="Cambria Math" w:hAnsi="Cambria Math"/>
+                <w:i/>
+              </w:rPr>
+            </w:pPr>
+            <m:oMathPara>
+              <m:oMath>
+                <m:r>
+                  <w:rPr>
+                    <w:rFonts w:ascii="Cambria Math" w:hAnsi="Cambria Math"/>
+                  </w:rPr>
+                  <m:t>3,9∙</m:t>
+                </m:r>
+                <m:sSup>
+                  <m:sSupPr>
+                    <m:ctrlPr>
+                      <w:rPr>
+                        <w:rFonts w:ascii="Cambria Math" w:hAnsi="Cambria Math"/>
+                        <w:i/>
+                      </w:rPr>
+                    </m:ctrlPr>
+                  </m:sSupPr>
+                  <m:e>
+                    <m:r>
+                      <w:rPr>
+                        <w:rFonts w:ascii="Cambria Math" w:hAnsi="Cambria Math"/>
+                      </w:rPr>
+                      <m:t>10</m:t>
+                    </m:r>
+                  </m:e>
+                  <m:sup>
+                    <m:r>
+                      <w:rPr>
+                        <w:rFonts w:ascii="Cambria Math" w:hAnsi="Cambria Math"/>
+                      </w:rPr>
+                      <m:t>-3</m:t>
+                    </m:r>
+                  </m:sup>
+                </m:sSup>
+              </m:oMath>
+            </m:oMathPara>
+          </w:p>
+        </w:tc>
+        <w:tc>
+          <w:tcPr>
+            <w:tcW w:w="1843" w:type="dxa"/>
+            <w:vAlign w:val="center"/>
+          </w:tcPr>
+          <w:p>
+            <w:pPr>
+              <w:jc w:val="center"/>
+              <w:rPr>
+                <w:lang w:val="pl-PL"/>
+              </w:rPr>
+            </w:pPr>
+          </w:p>
+        </w:tc>
+        <w:tc>
+          <w:tcPr>
+            <w:tcW w:w="1843" w:type="dxa"/>
+            <w:vAlign w:val="center"/>
+          </w:tcPr>
+          <w:p>
+            <w:pPr>
+              <w:jc w:val="center"/>
+              <w:rPr>
+                <w:lang w:val="pl-PL"/>
+              </w:rPr>
+            </w:pPr>
+          </w:p>
+        </w:tc>
+      </w:tr>
+    </w:tbl>
+    <w:p>
+      <w:pPr>
+        <w:rPr>
+          <w:lang w:val="pl-PL"/>
+        </w:rPr>
+      </w:pPr>
     </w:p>
     <w:p>
       <w:pPr>
@@ -747,6 +3461,92 @@
     </w:lvl>
   </w:abstractNum>
   <w:abstractNum w:abstractNumId="3">
+    <w:nsid w:val="0C6F1F99"/>
+    <w:multiLevelType w:val="hybridMultilevel"/>
+    <w:tmpl w:val="C24C65D0"/>
+    <w:lvl w:ilvl="0" w:tplc="0415000F">
+      <w:start w:val="1"/>
+      <w:numFmt w:val="decimal"/>
+      <w:lvlText w:val="%1."/>
+      <w:lvlJc w:val="left"/>
+      <w:pPr>
+        <w:ind w:left="720" w:hanging="360"/>
+      </w:pPr>
+    </w:lvl>
+    <w:lvl w:ilvl="1" w:tplc="04150019" w:tentative="1">
+      <w:start w:val="1"/>
+      <w:numFmt w:val="lowerLetter"/>
+      <w:lvlText w:val="%2."/>
+      <w:lvlJc w:val="left"/>
+      <w:pPr>
+        <w:ind w:left="1440" w:hanging="360"/>
+      </w:pPr>
+    </w:lvl>
+    <w:lvl w:ilvl="2" w:tplc="0415001B" w:tentative="1">
+      <w:start w:val="1"/>
+      <w:numFmt w:val="lowerRoman"/>
+      <w:lvlText w:val="%3."/>
+      <w:lvlJc w:val="right"/>
+      <w:pPr>
+        <w:ind w:left="2160" w:hanging="180"/>
+      </w:pPr>
+    </w:lvl>
+    <w:lvl w:ilvl="3" w:tplc="0415000F" w:tentative="1">
+      <w:start w:val="1"/>
+      <w:numFmt w:val="decimal"/>
+      <w:lvlText w:val="%4."/>
+      <w:lvlJc w:val="left"/>
+      <w:pPr>
+        <w:ind w:left="2880" w:hanging="360"/>
+      </w:pPr>
+    </w:lvl>
+    <w:lvl w:ilvl="4" w:tplc="04150019" w:tentative="1">
+      <w:start w:val="1"/>
+      <w:numFmt w:val="lowerLetter"/>
+      <w:lvlText w:val="%5."/>
+      <w:lvlJc w:val="left"/>
+      <w:pPr>
+        <w:ind w:left="3600" w:hanging="360"/>
+      </w:pPr>
+    </w:lvl>
+    <w:lvl w:ilvl="5" w:tplc="0415001B" w:tentative="1">
+      <w:start w:val="1"/>
+      <w:numFmt w:val="lowerRoman"/>
+      <w:lvlText w:val="%6."/>
+      <w:lvlJc w:val="right"/>
+      <w:pPr>
+        <w:ind w:left="4320" w:hanging="180"/>
+      </w:pPr>
+    </w:lvl>
+    <w:lvl w:ilvl="6" w:tplc="0415000F" w:tentative="1">
+      <w:start w:val="1"/>
+      <w:numFmt w:val="decimal"/>
+      <w:lvlText w:val="%7."/>
+      <w:lvlJc w:val="left"/>
+      <w:pPr>
+        <w:ind w:left="5040" w:hanging="360"/>
+      </w:pPr>
+    </w:lvl>
+    <w:lvl w:ilvl="7" w:tplc="04150019" w:tentative="1">
+      <w:start w:val="1"/>
+      <w:numFmt w:val="lowerLetter"/>
+      <w:lvlText w:val="%8."/>
+      <w:lvlJc w:val="left"/>
+      <w:pPr>
+        <w:ind w:left="5760" w:hanging="360"/>
+      </w:pPr>
+    </w:lvl>
+    <w:lvl w:ilvl="8" w:tplc="0415001B" w:tentative="1">
+      <w:start w:val="1"/>
+      <w:numFmt w:val="lowerRoman"/>
+      <w:lvlText w:val="%9."/>
+      <w:lvlJc w:val="right"/>
+      <w:pPr>
+        <w:ind w:left="6480" w:hanging="180"/>
+      </w:pPr>
+    </w:lvl>
+  </w:abstractNum>
+  <w:abstractNum w:abstractNumId="4">
     <w:nsid w:val="0CAE19E1"/>
     <w:multiLevelType w:val="hybridMultilevel"/>
     <w:tmpl w:val="1F38F3D6"/>
@@ -859,7 +3659,7 @@
       </w:rPr>
     </w:lvl>
   </w:abstractNum>
-  <w:abstractNum w:abstractNumId="4">
+  <w:abstractNum w:abstractNumId="5">
     <w:nsid w:val="13B132F2"/>
     <w:multiLevelType w:val="hybridMultilevel"/>
     <w:tmpl w:val="FD1254A2"/>
@@ -948,7 +3748,7 @@
       </w:pPr>
     </w:lvl>
   </w:abstractNum>
-  <w:abstractNum w:abstractNumId="5">
+  <w:abstractNum w:abstractNumId="6">
     <w:nsid w:val="16A01B93"/>
     <w:multiLevelType w:val="hybridMultilevel"/>
     <w:tmpl w:val="7CD0A1C2"/>
@@ -1037,7 +3837,7 @@
       </w:pPr>
     </w:lvl>
   </w:abstractNum>
-  <w:abstractNum w:abstractNumId="6">
+  <w:abstractNum w:abstractNumId="7">
     <w:nsid w:val="19337AEE"/>
     <w:multiLevelType w:val="hybridMultilevel"/>
     <w:tmpl w:val="AA3407A4"/>
@@ -1123,7 +3923,7 @@
       </w:pPr>
     </w:lvl>
   </w:abstractNum>
-  <w:abstractNum w:abstractNumId="7">
+  <w:abstractNum w:abstractNumId="8">
     <w:nsid w:val="2120138D"/>
     <w:multiLevelType w:val="hybridMultilevel"/>
     <w:tmpl w:val="7CD0A1C2"/>
@@ -1212,7 +4012,7 @@
       </w:pPr>
     </w:lvl>
   </w:abstractNum>
-  <w:abstractNum w:abstractNumId="8">
+  <w:abstractNum w:abstractNumId="9">
     <w:nsid w:val="245A4159"/>
     <w:multiLevelType w:val="hybridMultilevel"/>
     <w:tmpl w:val="EB628F5C"/>
@@ -1301,7 +4101,7 @@
       </w:pPr>
     </w:lvl>
   </w:abstractNum>
-  <w:abstractNum w:abstractNumId="9">
+  <w:abstractNum w:abstractNumId="10">
     <w:nsid w:val="32B05763"/>
     <w:multiLevelType w:val="hybridMultilevel"/>
     <w:tmpl w:val="4C12ABE0"/>
@@ -1390,7 +4190,7 @@
       </w:pPr>
     </w:lvl>
   </w:abstractNum>
-  <w:abstractNum w:abstractNumId="10">
+  <w:abstractNum w:abstractNumId="11">
     <w:nsid w:val="354B48DB"/>
     <w:multiLevelType w:val="hybridMultilevel"/>
     <w:tmpl w:val="98C68B3C"/>
@@ -1479,7 +4279,7 @@
       </w:pPr>
     </w:lvl>
   </w:abstractNum>
-  <w:abstractNum w:abstractNumId="11">
+  <w:abstractNum w:abstractNumId="12">
     <w:nsid w:val="3A4E6F23"/>
     <w:multiLevelType w:val="hybridMultilevel"/>
     <w:tmpl w:val="BEEE4912"/>
@@ -1592,7 +4392,7 @@
       </w:rPr>
     </w:lvl>
   </w:abstractNum>
-  <w:abstractNum w:abstractNumId="12">
+  <w:abstractNum w:abstractNumId="13">
     <w:nsid w:val="3D8E38D9"/>
     <w:multiLevelType w:val="hybridMultilevel"/>
     <w:tmpl w:val="ED86E4C2"/>
@@ -1681,7 +4481,7 @@
       </w:pPr>
     </w:lvl>
   </w:abstractNum>
-  <w:abstractNum w:abstractNumId="13">
+  <w:abstractNum w:abstractNumId="14">
     <w:nsid w:val="40733D04"/>
     <w:multiLevelType w:val="hybridMultilevel"/>
     <w:tmpl w:val="F46A4334"/>
@@ -1770,7 +4570,7 @@
       </w:pPr>
     </w:lvl>
   </w:abstractNum>
-  <w:abstractNum w:abstractNumId="14">
+  <w:abstractNum w:abstractNumId="15">
     <w:nsid w:val="419D5A93"/>
     <w:multiLevelType w:val="hybridMultilevel"/>
     <w:tmpl w:val="F73686C4"/>
@@ -1859,7 +4659,7 @@
       </w:pPr>
     </w:lvl>
   </w:abstractNum>
-  <w:abstractNum w:abstractNumId="15">
+  <w:abstractNum w:abstractNumId="16">
     <w:nsid w:val="4887385F"/>
     <w:multiLevelType w:val="hybridMultilevel"/>
     <w:tmpl w:val="8AE88FBE"/>
@@ -1972,7 +4772,7 @@
       </w:rPr>
     </w:lvl>
   </w:abstractNum>
-  <w:abstractNum w:abstractNumId="16">
+  <w:abstractNum w:abstractNumId="17">
     <w:nsid w:val="4B5C595A"/>
     <w:multiLevelType w:val="hybridMultilevel"/>
     <w:tmpl w:val="3AB6E632"/>
@@ -2061,7 +4861,7 @@
       </w:pPr>
     </w:lvl>
   </w:abstractNum>
-  <w:abstractNum w:abstractNumId="17">
+  <w:abstractNum w:abstractNumId="18">
     <w:nsid w:val="4DD937E2"/>
     <w:multiLevelType w:val="hybridMultilevel"/>
     <w:tmpl w:val="35E024CA"/>
@@ -2147,7 +4947,7 @@
       </w:pPr>
     </w:lvl>
   </w:abstractNum>
-  <w:abstractNum w:abstractNumId="18">
+  <w:abstractNum w:abstractNumId="19">
     <w:nsid w:val="584471A0"/>
     <w:multiLevelType w:val="hybridMultilevel"/>
     <w:tmpl w:val="8B084588"/>
@@ -2236,7 +5036,7 @@
       </w:pPr>
     </w:lvl>
   </w:abstractNum>
-  <w:abstractNum w:abstractNumId="19">
+  <w:abstractNum w:abstractNumId="20">
     <w:nsid w:val="5A6925F5"/>
     <w:multiLevelType w:val="hybridMultilevel"/>
     <w:tmpl w:val="D2AA4782"/>
@@ -2349,7 +5149,7 @@
       </w:rPr>
     </w:lvl>
   </w:abstractNum>
-  <w:abstractNum w:abstractNumId="20">
+  <w:abstractNum w:abstractNumId="21">
     <w:nsid w:val="5ADD2018"/>
     <w:multiLevelType w:val="hybridMultilevel"/>
     <w:tmpl w:val="F6745288"/>
@@ -2438,7 +5238,7 @@
       </w:pPr>
     </w:lvl>
   </w:abstractNum>
-  <w:abstractNum w:abstractNumId="21">
+  <w:abstractNum w:abstractNumId="22">
     <w:nsid w:val="62565862"/>
     <w:multiLevelType w:val="hybridMultilevel"/>
     <w:tmpl w:val="C778ED68"/>
@@ -2524,7 +5324,7 @@
       </w:pPr>
     </w:lvl>
   </w:abstractNum>
-  <w:abstractNum w:abstractNumId="22">
+  <w:abstractNum w:abstractNumId="23">
     <w:nsid w:val="67D816FC"/>
     <w:multiLevelType w:val="hybridMultilevel"/>
     <w:tmpl w:val="16D09118"/>
@@ -2610,7 +5410,7 @@
       </w:pPr>
     </w:lvl>
   </w:abstractNum>
-  <w:abstractNum w:abstractNumId="23">
+  <w:abstractNum w:abstractNumId="24">
     <w:nsid w:val="6A6D365F"/>
     <w:multiLevelType w:val="hybridMultilevel"/>
     <w:tmpl w:val="4C12ABE0"/>
@@ -2699,7 +5499,7 @@
       </w:pPr>
     </w:lvl>
   </w:abstractNum>
-  <w:abstractNum w:abstractNumId="24">
+  <w:abstractNum w:abstractNumId="25">
     <w:nsid w:val="6C0845C4"/>
     <w:multiLevelType w:val="hybridMultilevel"/>
     <w:tmpl w:val="8A7C3CEC"/>
@@ -2785,7 +5585,7 @@
       </w:pPr>
     </w:lvl>
   </w:abstractNum>
-  <w:abstractNum w:abstractNumId="25">
+  <w:abstractNum w:abstractNumId="26">
     <w:nsid w:val="6F636AA8"/>
     <w:multiLevelType w:val="hybridMultilevel"/>
     <w:tmpl w:val="9C4A514E"/>
@@ -2874,7 +5674,7 @@
       </w:pPr>
     </w:lvl>
   </w:abstractNum>
-  <w:abstractNum w:abstractNumId="26">
+  <w:abstractNum w:abstractNumId="27">
     <w:nsid w:val="7464023B"/>
     <w:multiLevelType w:val="hybridMultilevel"/>
     <w:tmpl w:val="D6D43FDA"/>
@@ -2963,7 +5763,7 @@
       </w:pPr>
     </w:lvl>
   </w:abstractNum>
-  <w:abstractNum w:abstractNumId="27">
+  <w:abstractNum w:abstractNumId="28">
     <w:nsid w:val="7BD315F0"/>
     <w:multiLevelType w:val="hybridMultilevel"/>
     <w:tmpl w:val="20245666"/>
@@ -3052,7 +5852,7 @@
       </w:pPr>
     </w:lvl>
   </w:abstractNum>
-  <w:abstractNum w:abstractNumId="28">
+  <w:abstractNum w:abstractNumId="29">
     <w:nsid w:val="7C0A571E"/>
     <w:multiLevelType w:val="hybridMultilevel"/>
     <w:tmpl w:val="1E7618C8"/>
@@ -3148,85 +5948,88 @@
     <w:abstractNumId w:val="2"/>
   </w:num>
   <w:num w:numId="3">
+    <w:abstractNumId w:val="21"/>
+  </w:num>
+  <w:num w:numId="4">
+    <w:abstractNumId w:val="7"/>
+  </w:num>
+  <w:num w:numId="5">
+    <w:abstractNumId w:val="23"/>
+  </w:num>
+  <w:num w:numId="6">
     <w:abstractNumId w:val="20"/>
   </w:num>
-  <w:num w:numId="4">
-    <w:abstractNumId w:val="6"/>
+  <w:num w:numId="7">
+    <w:abstractNumId w:val="16"/>
   </w:num>
-  <w:num w:numId="5">
+  <w:num w:numId="8">
     <w:abstractNumId w:val="22"/>
   </w:num>
-  <w:num w:numId="6">
-    <w:abstractNumId w:val="19"/>
-  </w:num>
-  <w:num w:numId="7">
-    <w:abstractNumId w:val="15"/>
-  </w:num>
-  <w:num w:numId="8">
-    <w:abstractNumId w:val="21"/>
-  </w:num>
   <w:num w:numId="9">
-    <w:abstractNumId w:val="3"/>
+    <w:abstractNumId w:val="4"/>
   </w:num>
   <w:num w:numId="10">
-    <w:abstractNumId w:val="11"/>
+    <w:abstractNumId w:val="12"/>
   </w:num>
   <w:num w:numId="11">
-    <w:abstractNumId w:val="17"/>
+    <w:abstractNumId w:val="18"/>
   </w:num>
   <w:num w:numId="12">
-    <w:abstractNumId w:val="24"/>
+    <w:abstractNumId w:val="25"/>
   </w:num>
   <w:num w:numId="13">
     <w:abstractNumId w:val="1"/>
   </w:num>
   <w:num w:numId="14">
+    <w:abstractNumId w:val="27"/>
+  </w:num>
+  <w:num w:numId="15">
+    <w:abstractNumId w:val="19"/>
+  </w:num>
+  <w:num w:numId="16">
+    <w:abstractNumId w:val="11"/>
+  </w:num>
+  <w:num w:numId="17">
+    <w:abstractNumId w:val="15"/>
+  </w:num>
+  <w:num w:numId="18">
+    <w:abstractNumId w:val="29"/>
+  </w:num>
+  <w:num w:numId="19">
+    <w:abstractNumId w:val="24"/>
+  </w:num>
+  <w:num w:numId="20">
+    <w:abstractNumId w:val="10"/>
+  </w:num>
+  <w:num w:numId="21">
+    <w:abstractNumId w:val="6"/>
+  </w:num>
+  <w:num w:numId="22">
+    <w:abstractNumId w:val="8"/>
+  </w:num>
+  <w:num w:numId="23">
+    <w:abstractNumId w:val="9"/>
+  </w:num>
+  <w:num w:numId="24">
+    <w:abstractNumId w:val="14"/>
+  </w:num>
+  <w:num w:numId="25">
     <w:abstractNumId w:val="26"/>
   </w:num>
-  <w:num w:numId="15">
-    <w:abstractNumId w:val="18"/>
+  <w:num w:numId="26">
+    <w:abstractNumId w:val="5"/>
   </w:num>
-  <w:num w:numId="16">
-    <w:abstractNumId w:val="10"/>
+  <w:num w:numId="27">
+    <w:abstractNumId w:val="17"/>
   </w:num>
-  <w:num w:numId="17">
-    <w:abstractNumId w:val="14"/>
+  <w:num w:numId="28">
+    <w:abstractNumId w:val="13"/>
   </w:num>
-  <w:num w:numId="18">
+  <w:num w:numId="29">
     <w:abstractNumId w:val="28"/>
   </w:num>
-  <w:num w:numId="19">
-    <w:abstractNumId w:val="23"/>
-  </w:num>
-  <w:num w:numId="20">
-    <w:abstractNumId w:val="9"/>
-  </w:num>
-  <w:num w:numId="21">
-    <w:abstractNumId w:val="5"/>
-  </w:num>
-  <w:num w:numId="22">
-    <w:abstractNumId w:val="7"/>
-  </w:num>
-  <w:num w:numId="23">
-    <w:abstractNumId w:val="8"/>
-  </w:num>
-  <w:num w:numId="24">
-    <w:abstractNumId w:val="13"/>
-  </w:num>
-  <w:num w:numId="25">
-    <w:abstractNumId w:val="25"/>
-  </w:num>
-  <w:num w:numId="26">
-    <w:abstractNumId w:val="4"/>
-  </w:num>
-  <w:num w:numId="27">
-    <w:abstractNumId w:val="16"/>
-  </w:num>
-  <w:num w:numId="28">
-    <w:abstractNumId w:val="12"/>
-  </w:num>
-  <w:num w:numId="29">
-    <w:abstractNumId w:val="27"/>
+  <w:num w:numId="30">
+    <w:abstractNumId w:val="3"/>
   </w:num>
 </w:numbering>
 </file>
@@ -3828,7 +6631,6 @@
   <w:style w:type="character" w:default="1" w:styleId="Domylnaczcionkaakapitu">
     <w:name w:val="Default Paragraph Font"/>
     <w:uiPriority w:val="1"/>
-    <w:semiHidden/>
     <w:unhideWhenUsed/>
   </w:style>
   <w:style w:type="table" w:default="1" w:styleId="Standardowy">

</xml_diff>

<commit_message>
Report update: 2 and 3 section done
</commit_message>
<xml_diff>
--- a/Lab3/lab3.docx
+++ b/Lab3/lab3.docx
@@ -433,18 +433,163 @@
         <w:rPr>
           <w:lang w:val="pl-PL"/>
         </w:rPr>
-        <w:t>W tabeli 1 zawarto dane zebrane w ramach wykonywanego ćwiczenia.</w:t>
+        <w:t>Celem ćwiczenia było wyznaczenie zależności oporu elektrycznego od temperatury oraz szerokości pasma wzbronionego w półprzewodnikach. Ćwiczenie przebiegało następująco:</w:t>
       </w:r>
     </w:p>
     <w:p>
       <w:pPr>
-        <w:rPr>
-          <w:lang w:val="pl-PL"/>
-        </w:rPr>
-      </w:pPr>
+        <w:pStyle w:val="Akapitzlist"/>
+        <w:numPr>
+          <w:ilvl w:val="0"/>
+          <w:numId w:val="31"/>
+        </w:numPr>
+        <w:rPr>
+          <w:lang w:val="pl-PL"/>
+        </w:rPr>
+      </w:pPr>
+      <w:r>
+        <w:rPr>
+          <w:lang w:val="pl-PL"/>
+        </w:rPr>
+        <w:t>Załączono aparaturę pomiarową.</w:t>
+      </w:r>
     </w:p>
     <w:p>
       <w:pPr>
+        <w:pStyle w:val="Akapitzlist"/>
+        <w:numPr>
+          <w:ilvl w:val="0"/>
+          <w:numId w:val="31"/>
+        </w:numPr>
+        <w:rPr>
+          <w:lang w:val="pl-PL"/>
+        </w:rPr>
+      </w:pPr>
+      <w:r>
+        <w:rPr>
+          <w:lang w:val="pl-PL"/>
+        </w:rPr>
+        <w:t xml:space="preserve">Rozpoczęto ochładzanie badanych materiałów do </w:t>
+      </w:r>
+      <w:r>
+        <w:rPr>
+          <w:lang w:val="pl-PL"/>
+        </w:rPr>
+        <w:t>106,</w:t>
+      </w:r>
+      <w:r>
+        <w:rPr>
+          <w:lang w:val="pl-PL"/>
+        </w:rPr>
+        <w:t>88</w:t>
+      </w:r>
+      <w:r>
+        <w:rPr>
+          <w:lang w:val="pl-PL"/>
+        </w:rPr>
+        <w:t xml:space="preserve"> K przy użyciu ciekłego azotu.</w:t>
+      </w:r>
+    </w:p>
+    <w:p>
+      <w:pPr>
+        <w:pStyle w:val="Akapitzlist"/>
+        <w:numPr>
+          <w:ilvl w:val="0"/>
+          <w:numId w:val="31"/>
+        </w:numPr>
+        <w:rPr>
+          <w:lang w:val="pl-PL"/>
+        </w:rPr>
+      </w:pPr>
+      <w:r>
+        <w:rPr>
+          <w:lang w:val="pl-PL"/>
+        </w:rPr>
+        <w:t>Następnie rozpoczęto ogrzewanie.</w:t>
+      </w:r>
+    </w:p>
+    <w:p>
+      <w:pPr>
+        <w:pStyle w:val="Akapitzlist"/>
+        <w:numPr>
+          <w:ilvl w:val="0"/>
+          <w:numId w:val="31"/>
+        </w:numPr>
+        <w:rPr>
+          <w:lang w:val="pl-PL"/>
+        </w:rPr>
+      </w:pPr>
+      <w:r>
+        <w:rPr>
+          <w:lang w:val="pl-PL"/>
+        </w:rPr>
+        <w:t>Wraz ze wzrostem temperatury notowano zmiany oporów badanych materiałów.</w:t>
+      </w:r>
+    </w:p>
+    <w:p>
+      <w:pPr>
+        <w:pStyle w:val="Akapitzlist"/>
+        <w:numPr>
+          <w:ilvl w:val="0"/>
+          <w:numId w:val="31"/>
+        </w:numPr>
+        <w:rPr>
+          <w:lang w:val="pl-PL"/>
+        </w:rPr>
+      </w:pPr>
+      <w:r>
+        <w:rPr>
+          <w:lang w:val="pl-PL"/>
+        </w:rPr>
+        <w:t>Pomiary prowadzono aż temperatura osiągnie wartość temperatury pokojowej.</w:t>
+      </w:r>
+      <w:r>
+        <w:rPr>
+          <w:lang w:val="pl-PL"/>
+        </w:rPr>
+        <w:t xml:space="preserve"> </w:t>
+      </w:r>
+    </w:p>
+    <w:p>
+      <w:pPr>
+        <w:pStyle w:val="Akapitzlist"/>
+        <w:numPr>
+          <w:ilvl w:val="0"/>
+          <w:numId w:val="31"/>
+        </w:numPr>
+        <w:rPr>
+          <w:lang w:val="pl-PL"/>
+        </w:rPr>
+      </w:pPr>
+      <w:r>
+        <w:rPr>
+          <w:lang w:val="pl-PL"/>
+        </w:rPr>
+        <w:t>Wyłączono aparaturę.</w:t>
+      </w:r>
+    </w:p>
+    <w:p>
+      <w:pPr>
+        <w:rPr>
+          <w:lang w:val="pl-PL"/>
+        </w:rPr>
+      </w:pPr>
+      <w:r>
+        <w:rPr>
+          <w:lang w:val="pl-PL"/>
+        </w:rPr>
+        <w:t>W tabeli 1 zawarto dane zebrane w ramach wykonywanego ćwiczenia.</w:t>
+      </w:r>
+    </w:p>
+    <w:p>
+      <w:pPr>
+        <w:rPr>
+          <w:lang w:val="pl-PL"/>
+        </w:rPr>
+      </w:pPr>
+    </w:p>
+    <w:p>
+      <w:pPr>
         <w:jc w:val="center"/>
         <w:rPr>
           <w:lang w:val="pl-PL"/>
@@ -455,6 +600,14 @@
           <w:b/>
           <w:lang w:val="pl-PL"/>
         </w:rPr>
+        <w:br w:type="column"/>
+      </w:r>
+      <w:r>
+        <w:rPr>
+          <w:b/>
+          <w:lang w:val="pl-PL"/>
+        </w:rPr>
+        <w:lastRenderedPageBreak/>
         <w:t>Tabela 1.</w:t>
       </w:r>
       <w:r>
@@ -500,7 +653,7 @@
           <v:shape id="_x0000_i1025" type="#_x0000_t75" style="width:465pt;height:411.75pt" o:ole="">
             <v:imagedata r:id="rId5" o:title=""/>
           </v:shape>
-          <o:OLEObject Type="Embed" ProgID="Excel.Sheet.12" ShapeID="_x0000_i1025" DrawAspect="Content" ObjectID="_1510610618" r:id="rId6"/>
+          <o:OLEObject Type="Embed" ProgID="Excel.Sheet.12" ShapeID="_x0000_i1025" DrawAspect="Content" ObjectID="_1510639835" r:id="rId6"/>
         </w:object>
       </w:r>
     </w:p>
@@ -943,19 +1096,11 @@
         </w:rPr>
         <w:t>, ponieważ badany półp</w:t>
       </w:r>
-      <w:proofErr w:type="spellStart"/>
-      <w:r>
-        <w:rPr>
-          <w:lang w:val="pl-PL"/>
-        </w:rPr>
-        <w:t>rzewodnik</w:t>
-      </w:r>
-      <w:proofErr w:type="spellEnd"/>
-      <w:r>
-        <w:rPr>
-          <w:lang w:val="pl-PL"/>
-        </w:rPr>
-        <w:t xml:space="preserve"> jest domieszkowanym, korzystając ze wzoru</w:t>
+      <w:r>
+        <w:rPr>
+          <w:lang w:val="pl-PL"/>
+        </w:rPr>
+        <w:t>rzewodnik jest domieszkowanym, korzystając ze wzoru</w:t>
       </w:r>
       <w:r>
         <w:rPr>
@@ -1838,13 +1983,7 @@
         <w:rPr>
           <w:lang w:val="pl-PL"/>
         </w:rPr>
-        <w:t xml:space="preserve"> </w:t>
-      </w:r>
-      <w:r>
-        <w:rPr>
-          <w:lang w:val="pl-PL"/>
-        </w:rPr>
-        <w:t>(skala logarytmiczna)</w:t>
+        <w:t xml:space="preserve"> (skala logarytmiczna)</w:t>
       </w:r>
     </w:p>
     <w:p>
@@ -1865,19 +2004,7 @@
         <w:rPr>
           <w:lang w:val="pl-PL"/>
         </w:rPr>
-        <w:t>Na podstawie w</w:t>
-      </w:r>
-      <w:r>
-        <w:rPr>
-          <w:lang w:val="pl-PL"/>
-        </w:rPr>
-        <w:t>ykresu rys. 3</w:t>
-      </w:r>
-      <w:r>
-        <w:rPr>
-          <w:lang w:val="pl-PL"/>
-        </w:rPr>
-        <w:t xml:space="preserve"> obliczono </w:t>
+        <w:t xml:space="preserve">Na podstawie wykresu rys. 3 obliczono </w:t>
       </w:r>
       <w:r>
         <w:rPr>
@@ -2083,13 +2210,7 @@
         <w:rPr>
           <w:lang w:val="pl-PL"/>
         </w:rPr>
-        <w:t xml:space="preserve"> jest współczynnikiem kierunkowym </w:t>
-      </w:r>
-      <w:r>
-        <w:rPr>
-          <w:lang w:val="pl-PL"/>
-        </w:rPr>
-        <w:t>prostej dopasowanej do otrzymanego zbioru danych.</w:t>
+        <w:t xml:space="preserve"> jest współczynnikiem kierunkowym prostej dopasowanej do otrzymanego zbioru danych.</w:t>
       </w:r>
     </w:p>
     <w:p>
@@ -2518,6 +2639,7 @@
       <w:tblPr>
         <w:tblStyle w:val="Tabela-Siatka"/>
         <w:tblW w:w="0" w:type="auto"/>
+        <w:jc w:val="center"/>
         <w:tblLook w:val="04A0" w:firstRow="1" w:lastRow="0" w:firstColumn="1" w:lastColumn="0" w:noHBand="0" w:noVBand="1"/>
       </w:tblPr>
       <w:tblGrid>
@@ -2525,9 +2647,11 @@
         <w:gridCol w:w="1842"/>
         <w:gridCol w:w="1842"/>
         <w:gridCol w:w="1843"/>
-        <w:gridCol w:w="1843"/>
       </w:tblGrid>
       <w:tr>
+        <w:trPr>
+          <w:jc w:val="center"/>
+        </w:trPr>
         <w:tc>
           <w:tcPr>
             <w:tcW w:w="1842" w:type="dxa"/>
@@ -2630,32 +2754,29 @@
               <w:rPr>
                 <w:lang w:val="pl-PL"/>
               </w:rPr>
-              <w:t>Wartość tabelaryczna</w:t>
+              <w:t>Wartość tabelaryczna [</w:t>
             </w:r>
-          </w:p>
-        </w:tc>
-        <w:tc>
-          <w:tcPr>
-            <w:tcW w:w="1843" w:type="dxa"/>
-            <w:vAlign w:val="center"/>
-          </w:tcPr>
-          <w:p>
-            <w:pPr>
-              <w:jc w:val="center"/>
-              <w:rPr>
-                <w:lang w:val="pl-PL"/>
-              </w:rPr>
-            </w:pPr>
+            <w:proofErr w:type="spellStart"/>
             <w:r>
               <w:rPr>
                 <w:lang w:val="pl-PL"/>
               </w:rPr>
-              <w:t>Różnica</w:t>
+              <w:t>eV</w:t>
+            </w:r>
+            <w:proofErr w:type="spellEnd"/>
+            <w:r>
+              <w:rPr>
+                <w:lang w:val="pl-PL"/>
+              </w:rPr>
+              <w:t>]</w:t>
             </w:r>
           </w:p>
         </w:tc>
       </w:tr>
       <w:tr>
+        <w:trPr>
+          <w:jc w:val="center"/>
+        </w:trPr>
         <w:tc>
           <w:tcPr>
             <w:tcW w:w="1842" w:type="dxa"/>
@@ -2819,24 +2940,19 @@
                 <w:lang w:val="pl-PL"/>
               </w:rPr>
             </w:pPr>
-          </w:p>
-        </w:tc>
-        <w:tc>
-          <w:tcPr>
-            <w:tcW w:w="1843" w:type="dxa"/>
-            <w:vAlign w:val="center"/>
-          </w:tcPr>
-          <w:p>
-            <w:pPr>
-              <w:jc w:val="center"/>
-              <w:rPr>
-                <w:lang w:val="pl-PL"/>
-              </w:rPr>
-            </w:pPr>
+            <w:r>
+              <w:rPr>
+                <w:lang w:val="pl-PL"/>
+              </w:rPr>
+              <w:t>----------</w:t>
+            </w:r>
           </w:p>
         </w:tc>
       </w:tr>
       <w:tr>
+        <w:trPr>
+          <w:jc w:val="center"/>
+        </w:trPr>
         <w:tc>
           <w:tcPr>
             <w:tcW w:w="1842" w:type="dxa"/>
@@ -2970,26 +3086,16 @@
                 <w:lang w:val="pl-PL"/>
               </w:rPr>
             </w:pPr>
-            <w:bookmarkStart w:id="1" w:name="_GoBack"/>
-            <w:bookmarkEnd w:id="1"/>
-          </w:p>
-        </w:tc>
-        <w:tc>
-          <w:tcPr>
-            <w:tcW w:w="1843" w:type="dxa"/>
-            <w:vAlign w:val="center"/>
-          </w:tcPr>
-          <w:p>
-            <w:pPr>
-              <w:jc w:val="center"/>
-              <w:rPr>
-                <w:lang w:val="pl-PL"/>
-              </w:rPr>
-            </w:pPr>
+            <w:r>
+              <w:t>0,17-0,23</w:t>
+            </w:r>
           </w:p>
         </w:tc>
       </w:tr>
       <w:tr>
+        <w:trPr>
+          <w:jc w:val="center"/>
+        </w:trPr>
         <w:tc>
           <w:tcPr>
             <w:tcW w:w="1842" w:type="dxa"/>
@@ -3124,20 +3230,12 @@
                 <w:lang w:val="pl-PL"/>
               </w:rPr>
             </w:pPr>
-          </w:p>
-        </w:tc>
-        <w:tc>
-          <w:tcPr>
-            <w:tcW w:w="1843" w:type="dxa"/>
-            <w:vAlign w:val="center"/>
-          </w:tcPr>
-          <w:p>
-            <w:pPr>
-              <w:jc w:val="center"/>
-              <w:rPr>
-                <w:lang w:val="pl-PL"/>
-              </w:rPr>
-            </w:pPr>
+            <w:r>
+              <w:rPr>
+                <w:lang w:val="pl-PL"/>
+              </w:rPr>
+              <w:t>----------</w:t>
+            </w:r>
           </w:p>
         </w:tc>
       </w:tr>
@@ -3148,6 +3246,55 @@
           <w:lang w:val="pl-PL"/>
         </w:rPr>
       </w:pPr>
+    </w:p>
+    <w:p>
+      <w:pPr>
+        <w:rPr>
+          <w:lang w:val="pl-PL"/>
+        </w:rPr>
+      </w:pPr>
+      <w:r>
+        <w:rPr>
+          <w:lang w:val="pl-PL"/>
+        </w:rPr>
+        <w:t xml:space="preserve">Rys. 1 przedstawia zależność liniową. Jest to zależność zgodna z przewidywaniami teoretycznymi. </w:t>
+      </w:r>
+      <w:r>
+        <w:rPr>
+          <w:lang w:val="pl-PL"/>
+        </w:rPr>
+        <w:t xml:space="preserve"> Wartości tabelaryczne dla termistora i szerokości pasma domieszkowania nie zostały znalezione. W przypadku termistora jest to spowodowane brakiem informacji o składzie materiałowym półprzewodnika. Szerokość przerwy domieszkowania w </w:t>
+      </w:r>
+      <w:proofErr w:type="spellStart"/>
+      <w:r>
+        <w:rPr>
+          <w:lang w:val="pl-PL"/>
+        </w:rPr>
+        <w:t>InSb</w:t>
+      </w:r>
+      <w:proofErr w:type="spellEnd"/>
+      <w:r>
+        <w:rPr>
+          <w:lang w:val="pl-PL"/>
+        </w:rPr>
+        <w:t xml:space="preserve"> nie została podana w żadnych tabelach. Wartość Przerwy pasma wzbronionego w </w:t>
+      </w:r>
+      <w:proofErr w:type="spellStart"/>
+      <w:r>
+        <w:rPr>
+          <w:lang w:val="pl-PL"/>
+        </w:rPr>
+        <w:t>InSb</w:t>
+      </w:r>
+      <w:proofErr w:type="spellEnd"/>
+      <w:r>
+        <w:rPr>
+          <w:lang w:val="pl-PL"/>
+        </w:rPr>
+        <w:t xml:space="preserve"> zgadza się z wartościami tabelarycznymi. Jest ona zbliżona do górnej granicy przedziału, ponieważ wartości na podstawie, których ją wyznaczono znajdowały się w części wykresu odpowiadającej niższym temperaturą.</w:t>
+      </w:r>
+      <w:bookmarkStart w:id="1" w:name="_GoBack"/>
+      <w:bookmarkEnd w:id="1"/>
     </w:p>
     <w:p>
       <w:pPr>
@@ -4660,6 +4807,92 @@
     </w:lvl>
   </w:abstractNum>
   <w:abstractNum w:abstractNumId="16">
+    <w:nsid w:val="427A083C"/>
+    <w:multiLevelType w:val="hybridMultilevel"/>
+    <w:tmpl w:val="2FEE2B44"/>
+    <w:lvl w:ilvl="0" w:tplc="0415000F">
+      <w:start w:val="1"/>
+      <w:numFmt w:val="decimal"/>
+      <w:lvlText w:val="%1."/>
+      <w:lvlJc w:val="left"/>
+      <w:pPr>
+        <w:ind w:left="720" w:hanging="360"/>
+      </w:pPr>
+    </w:lvl>
+    <w:lvl w:ilvl="1" w:tplc="04150019" w:tentative="1">
+      <w:start w:val="1"/>
+      <w:numFmt w:val="lowerLetter"/>
+      <w:lvlText w:val="%2."/>
+      <w:lvlJc w:val="left"/>
+      <w:pPr>
+        <w:ind w:left="1440" w:hanging="360"/>
+      </w:pPr>
+    </w:lvl>
+    <w:lvl w:ilvl="2" w:tplc="0415001B" w:tentative="1">
+      <w:start w:val="1"/>
+      <w:numFmt w:val="lowerRoman"/>
+      <w:lvlText w:val="%3."/>
+      <w:lvlJc w:val="right"/>
+      <w:pPr>
+        <w:ind w:left="2160" w:hanging="180"/>
+      </w:pPr>
+    </w:lvl>
+    <w:lvl w:ilvl="3" w:tplc="0415000F" w:tentative="1">
+      <w:start w:val="1"/>
+      <w:numFmt w:val="decimal"/>
+      <w:lvlText w:val="%4."/>
+      <w:lvlJc w:val="left"/>
+      <w:pPr>
+        <w:ind w:left="2880" w:hanging="360"/>
+      </w:pPr>
+    </w:lvl>
+    <w:lvl w:ilvl="4" w:tplc="04150019" w:tentative="1">
+      <w:start w:val="1"/>
+      <w:numFmt w:val="lowerLetter"/>
+      <w:lvlText w:val="%5."/>
+      <w:lvlJc w:val="left"/>
+      <w:pPr>
+        <w:ind w:left="3600" w:hanging="360"/>
+      </w:pPr>
+    </w:lvl>
+    <w:lvl w:ilvl="5" w:tplc="0415001B" w:tentative="1">
+      <w:start w:val="1"/>
+      <w:numFmt w:val="lowerRoman"/>
+      <w:lvlText w:val="%6."/>
+      <w:lvlJc w:val="right"/>
+      <w:pPr>
+        <w:ind w:left="4320" w:hanging="180"/>
+      </w:pPr>
+    </w:lvl>
+    <w:lvl w:ilvl="6" w:tplc="0415000F" w:tentative="1">
+      <w:start w:val="1"/>
+      <w:numFmt w:val="decimal"/>
+      <w:lvlText w:val="%7."/>
+      <w:lvlJc w:val="left"/>
+      <w:pPr>
+        <w:ind w:left="5040" w:hanging="360"/>
+      </w:pPr>
+    </w:lvl>
+    <w:lvl w:ilvl="7" w:tplc="04150019" w:tentative="1">
+      <w:start w:val="1"/>
+      <w:numFmt w:val="lowerLetter"/>
+      <w:lvlText w:val="%8."/>
+      <w:lvlJc w:val="left"/>
+      <w:pPr>
+        <w:ind w:left="5760" w:hanging="360"/>
+      </w:pPr>
+    </w:lvl>
+    <w:lvl w:ilvl="8" w:tplc="0415001B" w:tentative="1">
+      <w:start w:val="1"/>
+      <w:numFmt w:val="lowerRoman"/>
+      <w:lvlText w:val="%9."/>
+      <w:lvlJc w:val="right"/>
+      <w:pPr>
+        <w:ind w:left="6480" w:hanging="180"/>
+      </w:pPr>
+    </w:lvl>
+  </w:abstractNum>
+  <w:abstractNum w:abstractNumId="17">
     <w:nsid w:val="4887385F"/>
     <w:multiLevelType w:val="hybridMultilevel"/>
     <w:tmpl w:val="8AE88FBE"/>
@@ -4772,7 +5005,7 @@
       </w:rPr>
     </w:lvl>
   </w:abstractNum>
-  <w:abstractNum w:abstractNumId="17">
+  <w:abstractNum w:abstractNumId="18">
     <w:nsid w:val="4B5C595A"/>
     <w:multiLevelType w:val="hybridMultilevel"/>
     <w:tmpl w:val="3AB6E632"/>
@@ -4861,7 +5094,7 @@
       </w:pPr>
     </w:lvl>
   </w:abstractNum>
-  <w:abstractNum w:abstractNumId="18">
+  <w:abstractNum w:abstractNumId="19">
     <w:nsid w:val="4DD937E2"/>
     <w:multiLevelType w:val="hybridMultilevel"/>
     <w:tmpl w:val="35E024CA"/>
@@ -4947,7 +5180,7 @@
       </w:pPr>
     </w:lvl>
   </w:abstractNum>
-  <w:abstractNum w:abstractNumId="19">
+  <w:abstractNum w:abstractNumId="20">
     <w:nsid w:val="584471A0"/>
     <w:multiLevelType w:val="hybridMultilevel"/>
     <w:tmpl w:val="8B084588"/>
@@ -5036,7 +5269,7 @@
       </w:pPr>
     </w:lvl>
   </w:abstractNum>
-  <w:abstractNum w:abstractNumId="20">
+  <w:abstractNum w:abstractNumId="21">
     <w:nsid w:val="5A6925F5"/>
     <w:multiLevelType w:val="hybridMultilevel"/>
     <w:tmpl w:val="D2AA4782"/>
@@ -5149,7 +5382,7 @@
       </w:rPr>
     </w:lvl>
   </w:abstractNum>
-  <w:abstractNum w:abstractNumId="21">
+  <w:abstractNum w:abstractNumId="22">
     <w:nsid w:val="5ADD2018"/>
     <w:multiLevelType w:val="hybridMultilevel"/>
     <w:tmpl w:val="F6745288"/>
@@ -5238,7 +5471,7 @@
       </w:pPr>
     </w:lvl>
   </w:abstractNum>
-  <w:abstractNum w:abstractNumId="22">
+  <w:abstractNum w:abstractNumId="23">
     <w:nsid w:val="62565862"/>
     <w:multiLevelType w:val="hybridMultilevel"/>
     <w:tmpl w:val="C778ED68"/>
@@ -5324,7 +5557,7 @@
       </w:pPr>
     </w:lvl>
   </w:abstractNum>
-  <w:abstractNum w:abstractNumId="23">
+  <w:abstractNum w:abstractNumId="24">
     <w:nsid w:val="67D816FC"/>
     <w:multiLevelType w:val="hybridMultilevel"/>
     <w:tmpl w:val="16D09118"/>
@@ -5410,7 +5643,7 @@
       </w:pPr>
     </w:lvl>
   </w:abstractNum>
-  <w:abstractNum w:abstractNumId="24">
+  <w:abstractNum w:abstractNumId="25">
     <w:nsid w:val="6A6D365F"/>
     <w:multiLevelType w:val="hybridMultilevel"/>
     <w:tmpl w:val="4C12ABE0"/>
@@ -5499,7 +5732,7 @@
       </w:pPr>
     </w:lvl>
   </w:abstractNum>
-  <w:abstractNum w:abstractNumId="25">
+  <w:abstractNum w:abstractNumId="26">
     <w:nsid w:val="6C0845C4"/>
     <w:multiLevelType w:val="hybridMultilevel"/>
     <w:tmpl w:val="8A7C3CEC"/>
@@ -5585,7 +5818,7 @@
       </w:pPr>
     </w:lvl>
   </w:abstractNum>
-  <w:abstractNum w:abstractNumId="26">
+  <w:abstractNum w:abstractNumId="27">
     <w:nsid w:val="6F636AA8"/>
     <w:multiLevelType w:val="hybridMultilevel"/>
     <w:tmpl w:val="9C4A514E"/>
@@ -5674,7 +5907,7 @@
       </w:pPr>
     </w:lvl>
   </w:abstractNum>
-  <w:abstractNum w:abstractNumId="27">
+  <w:abstractNum w:abstractNumId="28">
     <w:nsid w:val="7464023B"/>
     <w:multiLevelType w:val="hybridMultilevel"/>
     <w:tmpl w:val="D6D43FDA"/>
@@ -5763,7 +5996,7 @@
       </w:pPr>
     </w:lvl>
   </w:abstractNum>
-  <w:abstractNum w:abstractNumId="28">
+  <w:abstractNum w:abstractNumId="29">
     <w:nsid w:val="7BD315F0"/>
     <w:multiLevelType w:val="hybridMultilevel"/>
     <w:tmpl w:val="20245666"/>
@@ -5852,7 +6085,7 @@
       </w:pPr>
     </w:lvl>
   </w:abstractNum>
-  <w:abstractNum w:abstractNumId="29">
+  <w:abstractNum w:abstractNumId="30">
     <w:nsid w:val="7C0A571E"/>
     <w:multiLevelType w:val="hybridMultilevel"/>
     <w:tmpl w:val="1E7618C8"/>
@@ -5948,22 +6181,22 @@
     <w:abstractNumId w:val="2"/>
   </w:num>
   <w:num w:numId="3">
-    <w:abstractNumId w:val="21"/>
+    <w:abstractNumId w:val="22"/>
   </w:num>
   <w:num w:numId="4">
     <w:abstractNumId w:val="7"/>
   </w:num>
   <w:num w:numId="5">
-    <w:abstractNumId w:val="23"/>
+    <w:abstractNumId w:val="24"/>
   </w:num>
   <w:num w:numId="6">
-    <w:abstractNumId w:val="20"/>
+    <w:abstractNumId w:val="21"/>
   </w:num>
   <w:num w:numId="7">
-    <w:abstractNumId w:val="16"/>
+    <w:abstractNumId w:val="17"/>
   </w:num>
   <w:num w:numId="8">
-    <w:abstractNumId w:val="22"/>
+    <w:abstractNumId w:val="23"/>
   </w:num>
   <w:num w:numId="9">
     <w:abstractNumId w:val="4"/>
@@ -5972,19 +6205,19 @@
     <w:abstractNumId w:val="12"/>
   </w:num>
   <w:num w:numId="11">
-    <w:abstractNumId w:val="18"/>
+    <w:abstractNumId w:val="19"/>
   </w:num>
   <w:num w:numId="12">
-    <w:abstractNumId w:val="25"/>
+    <w:abstractNumId w:val="26"/>
   </w:num>
   <w:num w:numId="13">
     <w:abstractNumId w:val="1"/>
   </w:num>
   <w:num w:numId="14">
-    <w:abstractNumId w:val="27"/>
+    <w:abstractNumId w:val="28"/>
   </w:num>
   <w:num w:numId="15">
-    <w:abstractNumId w:val="19"/>
+    <w:abstractNumId w:val="20"/>
   </w:num>
   <w:num w:numId="16">
     <w:abstractNumId w:val="11"/>
@@ -5993,10 +6226,10 @@
     <w:abstractNumId w:val="15"/>
   </w:num>
   <w:num w:numId="18">
-    <w:abstractNumId w:val="29"/>
+    <w:abstractNumId w:val="30"/>
   </w:num>
   <w:num w:numId="19">
-    <w:abstractNumId w:val="24"/>
+    <w:abstractNumId w:val="25"/>
   </w:num>
   <w:num w:numId="20">
     <w:abstractNumId w:val="10"/>
@@ -6014,22 +6247,25 @@
     <w:abstractNumId w:val="14"/>
   </w:num>
   <w:num w:numId="25">
-    <w:abstractNumId w:val="26"/>
+    <w:abstractNumId w:val="27"/>
   </w:num>
   <w:num w:numId="26">
     <w:abstractNumId w:val="5"/>
   </w:num>
   <w:num w:numId="27">
-    <w:abstractNumId w:val="17"/>
+    <w:abstractNumId w:val="18"/>
   </w:num>
   <w:num w:numId="28">
     <w:abstractNumId w:val="13"/>
   </w:num>
   <w:num w:numId="29">
-    <w:abstractNumId w:val="28"/>
+    <w:abstractNumId w:val="29"/>
   </w:num>
   <w:num w:numId="30">
     <w:abstractNumId w:val="3"/>
+  </w:num>
+  <w:num w:numId="31">
+    <w:abstractNumId w:val="16"/>
   </w:num>
 </w:numbering>
 </file>

</xml_diff>